<commit_message>
Se agregó la funcionalidad de transferir dinero, pero le hace falta realizar las pruebas de funcionalidad
</commit_message>
<xml_diff>
--- a/Doc.docx
+++ b/Doc.docx
@@ -709,14 +709,16 @@
           <w:rFonts w:ascii="Times New Roman" w:eastAsia="Times New Roman" w:hAnsi="Times New Roman" w:cs="Times New Roman"/>
           <w:sz w:val="24"/>
           <w:szCs w:val="24"/>
-          <w:lang w:eastAsia="es-CO"/>
-        </w:rPr>
-      </w:pPr>
-      <w:r>
-        <w:rPr>
-          <w:rFonts w:ascii="Times New Roman" w:eastAsia="Times New Roman" w:hAnsi="Times New Roman" w:cs="Times New Roman"/>
-          <w:sz w:val="24"/>
-          <w:szCs w:val="24"/>
+          <w:highlight w:val="green"/>
+          <w:lang w:eastAsia="es-CO"/>
+        </w:rPr>
+      </w:pPr>
+      <w:r>
+        <w:rPr>
+          <w:rFonts w:ascii="Times New Roman" w:eastAsia="Times New Roman" w:hAnsi="Times New Roman" w:cs="Times New Roman"/>
+          <w:sz w:val="24"/>
+          <w:szCs w:val="24"/>
+          <w:highlight w:val="green"/>
           <w:lang w:eastAsia="es-CO"/>
         </w:rPr>
         <w:t>El CVV es un numero de 3 a 4 caracteres.</w:t>
@@ -729,14 +731,16 @@
           <w:rFonts w:ascii="Times New Roman" w:eastAsia="Times New Roman" w:hAnsi="Times New Roman" w:cs="Times New Roman"/>
           <w:sz w:val="24"/>
           <w:szCs w:val="24"/>
-          <w:lang w:eastAsia="es-CO"/>
-        </w:rPr>
-      </w:pPr>
-      <w:r>
-        <w:rPr>
-          <w:rFonts w:ascii="Times New Roman" w:eastAsia="Times New Roman" w:hAnsi="Times New Roman" w:cs="Times New Roman"/>
-          <w:sz w:val="24"/>
-          <w:szCs w:val="24"/>
+          <w:highlight w:val="green"/>
+          <w:lang w:eastAsia="es-CO"/>
+        </w:rPr>
+      </w:pPr>
+      <w:r>
+        <w:rPr>
+          <w:rFonts w:ascii="Times New Roman" w:eastAsia="Times New Roman" w:hAnsi="Times New Roman" w:cs="Times New Roman"/>
+          <w:sz w:val="24"/>
+          <w:szCs w:val="24"/>
+          <w:highlight w:val="green"/>
           <w:lang w:eastAsia="es-CO"/>
         </w:rPr>
         <w:t>El nombre del cliente debe digitarse solamente en mayúsculas.</w:t>
@@ -749,14 +753,16 @@
           <w:rFonts w:ascii="Times New Roman" w:eastAsia="Times New Roman" w:hAnsi="Times New Roman" w:cs="Times New Roman"/>
           <w:sz w:val="24"/>
           <w:szCs w:val="24"/>
-          <w:lang w:eastAsia="es-CO"/>
-        </w:rPr>
-      </w:pPr>
-      <w:r>
-        <w:rPr>
-          <w:rFonts w:ascii="Times New Roman" w:eastAsia="Times New Roman" w:hAnsi="Times New Roman" w:cs="Times New Roman"/>
-          <w:sz w:val="24"/>
-          <w:szCs w:val="24"/>
+          <w:highlight w:val="green"/>
+          <w:lang w:eastAsia="es-CO"/>
+        </w:rPr>
+      </w:pPr>
+      <w:r>
+        <w:rPr>
+          <w:rFonts w:ascii="Times New Roman" w:eastAsia="Times New Roman" w:hAnsi="Times New Roman" w:cs="Times New Roman"/>
+          <w:sz w:val="24"/>
+          <w:szCs w:val="24"/>
+          <w:highlight w:val="green"/>
           <w:lang w:eastAsia="es-CO"/>
         </w:rPr>
         <w:t>El valor a pagar debe ser mayor a 10.000 y menos a 1.000.000</w:t>
@@ -777,6 +783,7 @@
           <w:rFonts w:ascii="Times New Roman" w:eastAsia="Times New Roman" w:hAnsi="Times New Roman" w:cs="Times New Roman"/>
           <w:sz w:val="24"/>
           <w:szCs w:val="24"/>
+          <w:highlight w:val="green"/>
           <w:lang w:eastAsia="es-CO"/>
         </w:rPr>
         <w:lastRenderedPageBreak/>
@@ -1360,14 +1367,16 @@
           <w:rFonts w:ascii="Times New Roman" w:eastAsia="Times New Roman" w:hAnsi="Times New Roman" w:cs="Times New Roman"/>
           <w:sz w:val="24"/>
           <w:szCs w:val="24"/>
-          <w:lang w:eastAsia="es-CO"/>
-        </w:rPr>
-      </w:pPr>
-      <w:r>
-        <w:rPr>
-          <w:rFonts w:ascii="Times New Roman" w:eastAsia="Times New Roman" w:hAnsi="Times New Roman" w:cs="Times New Roman"/>
-          <w:sz w:val="24"/>
-          <w:szCs w:val="24"/>
+          <w:highlight w:val="green"/>
+          <w:lang w:eastAsia="es-CO"/>
+        </w:rPr>
+      </w:pPr>
+      <w:r>
+        <w:rPr>
+          <w:rFonts w:ascii="Times New Roman" w:eastAsia="Times New Roman" w:hAnsi="Times New Roman" w:cs="Times New Roman"/>
+          <w:sz w:val="24"/>
+          <w:szCs w:val="24"/>
+          <w:highlight w:val="green"/>
           <w:lang w:eastAsia="es-CO"/>
         </w:rPr>
         <w:t>Número de cedula del cliente que transfiere</w:t>
@@ -1384,14 +1393,16 @@
           <w:rFonts w:ascii="Times New Roman" w:eastAsia="Times New Roman" w:hAnsi="Times New Roman" w:cs="Times New Roman"/>
           <w:sz w:val="24"/>
           <w:szCs w:val="24"/>
-          <w:lang w:eastAsia="es-CO"/>
-        </w:rPr>
-      </w:pPr>
-      <w:r>
-        <w:rPr>
-          <w:rFonts w:ascii="Times New Roman" w:eastAsia="Times New Roman" w:hAnsi="Times New Roman" w:cs="Times New Roman"/>
-          <w:sz w:val="24"/>
-          <w:szCs w:val="24"/>
+          <w:highlight w:val="green"/>
+          <w:lang w:eastAsia="es-CO"/>
+        </w:rPr>
+      </w:pPr>
+      <w:r>
+        <w:rPr>
+          <w:rFonts w:ascii="Times New Roman" w:eastAsia="Times New Roman" w:hAnsi="Times New Roman" w:cs="Times New Roman"/>
+          <w:sz w:val="24"/>
+          <w:szCs w:val="24"/>
+          <w:highlight w:val="green"/>
           <w:lang w:eastAsia="es-CO"/>
         </w:rPr>
         <w:t>PIN de la cuenta</w:t>
@@ -1408,14 +1419,16 @@
           <w:rFonts w:ascii="Times New Roman" w:eastAsia="Times New Roman" w:hAnsi="Times New Roman" w:cs="Times New Roman"/>
           <w:sz w:val="24"/>
           <w:szCs w:val="24"/>
-          <w:lang w:eastAsia="es-CO"/>
-        </w:rPr>
-      </w:pPr>
-      <w:r>
-        <w:rPr>
-          <w:rFonts w:ascii="Times New Roman" w:eastAsia="Times New Roman" w:hAnsi="Times New Roman" w:cs="Times New Roman"/>
-          <w:sz w:val="24"/>
-          <w:szCs w:val="24"/>
+          <w:highlight w:val="green"/>
+          <w:lang w:eastAsia="es-CO"/>
+        </w:rPr>
+      </w:pPr>
+      <w:r>
+        <w:rPr>
+          <w:rFonts w:ascii="Times New Roman" w:eastAsia="Times New Roman" w:hAnsi="Times New Roman" w:cs="Times New Roman"/>
+          <w:sz w:val="24"/>
+          <w:szCs w:val="24"/>
+          <w:highlight w:val="green"/>
           <w:lang w:eastAsia="es-CO"/>
         </w:rPr>
         <w:t>Confirmar PIN de la cuenta</w:t>
@@ -1432,14 +1445,16 @@
           <w:rFonts w:ascii="Times New Roman" w:eastAsia="Times New Roman" w:hAnsi="Times New Roman" w:cs="Times New Roman"/>
           <w:sz w:val="24"/>
           <w:szCs w:val="24"/>
-          <w:lang w:eastAsia="es-CO"/>
-        </w:rPr>
-      </w:pPr>
-      <w:r>
-        <w:rPr>
-          <w:rFonts w:ascii="Times New Roman" w:eastAsia="Times New Roman" w:hAnsi="Times New Roman" w:cs="Times New Roman"/>
-          <w:sz w:val="24"/>
-          <w:szCs w:val="24"/>
+          <w:highlight w:val="green"/>
+          <w:lang w:eastAsia="es-CO"/>
+        </w:rPr>
+      </w:pPr>
+      <w:r>
+        <w:rPr>
+          <w:rFonts w:ascii="Times New Roman" w:eastAsia="Times New Roman" w:hAnsi="Times New Roman" w:cs="Times New Roman"/>
+          <w:sz w:val="24"/>
+          <w:szCs w:val="24"/>
+          <w:highlight w:val="green"/>
           <w:lang w:eastAsia="es-CO"/>
         </w:rPr>
         <w:t>Número de cedula del cliente a la que se le transfiere</w:t>
@@ -1456,14 +1471,16 @@
           <w:rFonts w:ascii="Times New Roman" w:eastAsia="Times New Roman" w:hAnsi="Times New Roman" w:cs="Times New Roman"/>
           <w:sz w:val="24"/>
           <w:szCs w:val="24"/>
-          <w:lang w:eastAsia="es-CO"/>
-        </w:rPr>
-      </w:pPr>
-      <w:r>
-        <w:rPr>
-          <w:rFonts w:ascii="Times New Roman" w:eastAsia="Times New Roman" w:hAnsi="Times New Roman" w:cs="Times New Roman"/>
-          <w:sz w:val="24"/>
-          <w:szCs w:val="24"/>
+          <w:highlight w:val="green"/>
+          <w:lang w:eastAsia="es-CO"/>
+        </w:rPr>
+      </w:pPr>
+      <w:r>
+        <w:rPr>
+          <w:rFonts w:ascii="Times New Roman" w:eastAsia="Times New Roman" w:hAnsi="Times New Roman" w:cs="Times New Roman"/>
+          <w:sz w:val="24"/>
+          <w:szCs w:val="24"/>
+          <w:highlight w:val="green"/>
           <w:lang w:eastAsia="es-CO"/>
         </w:rPr>
         <w:t>Monto a trasferir.</w:t>
@@ -1484,6 +1501,7 @@
           <w:rFonts w:ascii="Times New Roman" w:eastAsia="Times New Roman" w:hAnsi="Times New Roman" w:cs="Times New Roman"/>
           <w:sz w:val="24"/>
           <w:szCs w:val="24"/>
+          <w:highlight w:val="green"/>
           <w:lang w:eastAsia="es-CO"/>
         </w:rPr>
         <w:t>Para este caso todos los campos deben recibir solo números.</w:t>
@@ -1496,14 +1514,16 @@
           <w:rFonts w:ascii="Times New Roman" w:eastAsia="Times New Roman" w:hAnsi="Times New Roman" w:cs="Times New Roman"/>
           <w:sz w:val="24"/>
           <w:szCs w:val="24"/>
-          <w:lang w:eastAsia="es-CO"/>
-        </w:rPr>
-      </w:pPr>
-      <w:r>
-        <w:rPr>
-          <w:rFonts w:ascii="Times New Roman" w:eastAsia="Times New Roman" w:hAnsi="Times New Roman" w:cs="Times New Roman"/>
-          <w:sz w:val="24"/>
-          <w:szCs w:val="24"/>
+          <w:highlight w:val="yellow"/>
+          <w:lang w:eastAsia="es-CO"/>
+        </w:rPr>
+      </w:pPr>
+      <w:r>
+        <w:rPr>
+          <w:rFonts w:ascii="Times New Roman" w:eastAsia="Times New Roman" w:hAnsi="Times New Roman" w:cs="Times New Roman"/>
+          <w:sz w:val="24"/>
+          <w:szCs w:val="24"/>
+          <w:highlight w:val="yellow"/>
           <w:lang w:eastAsia="es-CO"/>
         </w:rPr>
         <w:t>Se deberá verificar que el número de cedula exista.</w:t>
@@ -1516,14 +1536,16 @@
           <w:rFonts w:ascii="Times New Roman" w:eastAsia="Times New Roman" w:hAnsi="Times New Roman" w:cs="Times New Roman"/>
           <w:sz w:val="24"/>
           <w:szCs w:val="24"/>
-          <w:lang w:eastAsia="es-CO"/>
-        </w:rPr>
-      </w:pPr>
-      <w:r>
-        <w:rPr>
-          <w:rFonts w:ascii="Times New Roman" w:eastAsia="Times New Roman" w:hAnsi="Times New Roman" w:cs="Times New Roman"/>
-          <w:sz w:val="24"/>
-          <w:szCs w:val="24"/>
+          <w:highlight w:val="yellow"/>
+          <w:lang w:eastAsia="es-CO"/>
+        </w:rPr>
+      </w:pPr>
+      <w:r>
+        <w:rPr>
+          <w:rFonts w:ascii="Times New Roman" w:eastAsia="Times New Roman" w:hAnsi="Times New Roman" w:cs="Times New Roman"/>
+          <w:sz w:val="24"/>
+          <w:szCs w:val="24"/>
+          <w:highlight w:val="yellow"/>
           <w:lang w:eastAsia="es-CO"/>
         </w:rPr>
         <w:t>El número de cedula y PIN corresponderán al cliente de WPOSS Bank. Se deberá realizar una validación de los datos.</w:t>
@@ -1536,14 +1558,16 @@
           <w:rFonts w:ascii="Times New Roman" w:eastAsia="Times New Roman" w:hAnsi="Times New Roman" w:cs="Times New Roman"/>
           <w:sz w:val="24"/>
           <w:szCs w:val="24"/>
-          <w:lang w:eastAsia="es-CO"/>
-        </w:rPr>
-      </w:pPr>
-      <w:r>
-        <w:rPr>
-          <w:rFonts w:ascii="Times New Roman" w:eastAsia="Times New Roman" w:hAnsi="Times New Roman" w:cs="Times New Roman"/>
-          <w:sz w:val="24"/>
-          <w:szCs w:val="24"/>
+          <w:highlight w:val="yellow"/>
+          <w:lang w:eastAsia="es-CO"/>
+        </w:rPr>
+      </w:pPr>
+      <w:r>
+        <w:rPr>
+          <w:rFonts w:ascii="Times New Roman" w:eastAsia="Times New Roman" w:hAnsi="Times New Roman" w:cs="Times New Roman"/>
+          <w:sz w:val="24"/>
+          <w:szCs w:val="24"/>
+          <w:highlight w:val="yellow"/>
           <w:lang w:eastAsia="es-CO"/>
         </w:rPr>
         <w:t>Los campos PIN y Confirmar PIN deben ser de tipo contraseña, con la intención de que no se muestre el número que se ha digitado en ellos.</w:t>
@@ -1556,14 +1580,16 @@
           <w:rFonts w:ascii="Times New Roman" w:eastAsia="Times New Roman" w:hAnsi="Times New Roman" w:cs="Times New Roman"/>
           <w:sz w:val="24"/>
           <w:szCs w:val="24"/>
-          <w:lang w:eastAsia="es-CO"/>
-        </w:rPr>
-      </w:pPr>
-      <w:r>
-        <w:rPr>
-          <w:rFonts w:ascii="Times New Roman" w:eastAsia="Times New Roman" w:hAnsi="Times New Roman" w:cs="Times New Roman"/>
-          <w:sz w:val="24"/>
-          <w:szCs w:val="24"/>
+          <w:highlight w:val="yellow"/>
+          <w:lang w:eastAsia="es-CO"/>
+        </w:rPr>
+      </w:pPr>
+      <w:r>
+        <w:rPr>
+          <w:rFonts w:ascii="Times New Roman" w:eastAsia="Times New Roman" w:hAnsi="Times New Roman" w:cs="Times New Roman"/>
+          <w:sz w:val="24"/>
+          <w:szCs w:val="24"/>
+          <w:highlight w:val="yellow"/>
           <w:lang w:eastAsia="es-CO"/>
         </w:rPr>
         <w:t>Al momento de realizar la transferencia se deberá verificar si el cliente tiene suficiente saldo para realizar la transferencia.</w:t>
@@ -1584,6 +1610,7 @@
           <w:rFonts w:ascii="Times New Roman" w:eastAsia="Times New Roman" w:hAnsi="Times New Roman" w:cs="Times New Roman"/>
           <w:sz w:val="24"/>
           <w:szCs w:val="24"/>
+          <w:highlight w:val="yellow"/>
           <w:lang w:eastAsia="es-CO"/>
         </w:rPr>
         <w:t>Cada que el corresponsal haga una transferencia se le deberá sumar a la cuenta del corresponsal un valor de 1.000 pesos.</w:t>
@@ -5375,6 +5402,7 @@
   <w:style w:type="character" w:default="1" w:styleId="Fuentedeprrafopredeter">
     <w:name w:val="Default Paragraph Font"/>
     <w:uiPriority w:val="1"/>
+    <w:semiHidden/>
     <w:unhideWhenUsed/>
   </w:style>
   <w:style w:type="table" w:default="1" w:styleId="Tablanormal">

</xml_diff>

<commit_message>
Modificación en el documento guía
</commit_message>
<xml_diff>
--- a/Doc.docx
+++ b/Doc.docx
@@ -1514,16 +1514,16 @@
           <w:rFonts w:ascii="Times New Roman" w:eastAsia="Times New Roman" w:hAnsi="Times New Roman" w:cs="Times New Roman"/>
           <w:sz w:val="24"/>
           <w:szCs w:val="24"/>
-          <w:highlight w:val="yellow"/>
-          <w:lang w:eastAsia="es-CO"/>
-        </w:rPr>
-      </w:pPr>
-      <w:r>
-        <w:rPr>
-          <w:rFonts w:ascii="Times New Roman" w:eastAsia="Times New Roman" w:hAnsi="Times New Roman" w:cs="Times New Roman"/>
-          <w:sz w:val="24"/>
-          <w:szCs w:val="24"/>
-          <w:highlight w:val="yellow"/>
+          <w:highlight w:val="green"/>
+          <w:lang w:eastAsia="es-CO"/>
+        </w:rPr>
+      </w:pPr>
+      <w:r>
+        <w:rPr>
+          <w:rFonts w:ascii="Times New Roman" w:eastAsia="Times New Roman" w:hAnsi="Times New Roman" w:cs="Times New Roman"/>
+          <w:sz w:val="24"/>
+          <w:szCs w:val="24"/>
+          <w:highlight w:val="green"/>
           <w:lang w:eastAsia="es-CO"/>
         </w:rPr>
         <w:t>Se deberá verificar que el número de cedula exista.</w:t>
@@ -1536,16 +1536,16 @@
           <w:rFonts w:ascii="Times New Roman" w:eastAsia="Times New Roman" w:hAnsi="Times New Roman" w:cs="Times New Roman"/>
           <w:sz w:val="24"/>
           <w:szCs w:val="24"/>
-          <w:highlight w:val="yellow"/>
-          <w:lang w:eastAsia="es-CO"/>
-        </w:rPr>
-      </w:pPr>
-      <w:r>
-        <w:rPr>
-          <w:rFonts w:ascii="Times New Roman" w:eastAsia="Times New Roman" w:hAnsi="Times New Roman" w:cs="Times New Roman"/>
-          <w:sz w:val="24"/>
-          <w:szCs w:val="24"/>
-          <w:highlight w:val="yellow"/>
+          <w:highlight w:val="green"/>
+          <w:lang w:eastAsia="es-CO"/>
+        </w:rPr>
+      </w:pPr>
+      <w:r>
+        <w:rPr>
+          <w:rFonts w:ascii="Times New Roman" w:eastAsia="Times New Roman" w:hAnsi="Times New Roman" w:cs="Times New Roman"/>
+          <w:sz w:val="24"/>
+          <w:szCs w:val="24"/>
+          <w:highlight w:val="green"/>
           <w:lang w:eastAsia="es-CO"/>
         </w:rPr>
         <w:t>El número de cedula y PIN corresponderán al cliente de WPOSS Bank. Se deberá realizar una validación de los datos.</w:t>
@@ -1558,16 +1558,16 @@
           <w:rFonts w:ascii="Times New Roman" w:eastAsia="Times New Roman" w:hAnsi="Times New Roman" w:cs="Times New Roman"/>
           <w:sz w:val="24"/>
           <w:szCs w:val="24"/>
-          <w:highlight w:val="yellow"/>
-          <w:lang w:eastAsia="es-CO"/>
-        </w:rPr>
-      </w:pPr>
-      <w:r>
-        <w:rPr>
-          <w:rFonts w:ascii="Times New Roman" w:eastAsia="Times New Roman" w:hAnsi="Times New Roman" w:cs="Times New Roman"/>
-          <w:sz w:val="24"/>
-          <w:szCs w:val="24"/>
-          <w:highlight w:val="yellow"/>
+          <w:highlight w:val="green"/>
+          <w:lang w:eastAsia="es-CO"/>
+        </w:rPr>
+      </w:pPr>
+      <w:r>
+        <w:rPr>
+          <w:rFonts w:ascii="Times New Roman" w:eastAsia="Times New Roman" w:hAnsi="Times New Roman" w:cs="Times New Roman"/>
+          <w:sz w:val="24"/>
+          <w:szCs w:val="24"/>
+          <w:highlight w:val="green"/>
           <w:lang w:eastAsia="es-CO"/>
         </w:rPr>
         <w:t>Los campos PIN y Confirmar PIN deben ser de tipo contraseña, con la intención de que no se muestre el número que se ha digitado en ellos.</w:t>
@@ -1580,16 +1580,16 @@
           <w:rFonts w:ascii="Times New Roman" w:eastAsia="Times New Roman" w:hAnsi="Times New Roman" w:cs="Times New Roman"/>
           <w:sz w:val="24"/>
           <w:szCs w:val="24"/>
-          <w:highlight w:val="yellow"/>
-          <w:lang w:eastAsia="es-CO"/>
-        </w:rPr>
-      </w:pPr>
-      <w:r>
-        <w:rPr>
-          <w:rFonts w:ascii="Times New Roman" w:eastAsia="Times New Roman" w:hAnsi="Times New Roman" w:cs="Times New Roman"/>
-          <w:sz w:val="24"/>
-          <w:szCs w:val="24"/>
-          <w:highlight w:val="yellow"/>
+          <w:highlight w:val="green"/>
+          <w:lang w:eastAsia="es-CO"/>
+        </w:rPr>
+      </w:pPr>
+      <w:r>
+        <w:rPr>
+          <w:rFonts w:ascii="Times New Roman" w:eastAsia="Times New Roman" w:hAnsi="Times New Roman" w:cs="Times New Roman"/>
+          <w:sz w:val="24"/>
+          <w:szCs w:val="24"/>
+          <w:highlight w:val="green"/>
           <w:lang w:eastAsia="es-CO"/>
         </w:rPr>
         <w:t>Al momento de realizar la transferencia se deberá verificar si el cliente tiene suficiente saldo para realizar la transferencia.</w:t>
@@ -1610,7 +1610,7 @@
           <w:rFonts w:ascii="Times New Roman" w:eastAsia="Times New Roman" w:hAnsi="Times New Roman" w:cs="Times New Roman"/>
           <w:sz w:val="24"/>
           <w:szCs w:val="24"/>
-          <w:highlight w:val="yellow"/>
+          <w:highlight w:val="green"/>
           <w:lang w:eastAsia="es-CO"/>
         </w:rPr>
         <w:t>Cada que el corresponsal haga una transferencia se le deberá sumar a la cuenta del corresponsal un valor de 1.000 pesos.</w:t>

</xml_diff>

<commit_message>
Finalización primera etapa del proyecto
</commit_message>
<xml_diff>
--- a/Doc.docx
+++ b/Doc.docx
@@ -4,2062 +4,6 @@
   <w:body>
     <w:p>
       <w:pPr>
-        <w:pStyle w:val="Ttulo"/>
-        <w:jc w:val="center"/>
-        <w:rPr>
-          <w:rFonts w:ascii="Times New Roman" w:eastAsia="Times New Roman" w:hAnsi="Times New Roman" w:cs="Times New Roman"/>
-          <w:b/>
-          <w:bCs/>
-          <w:sz w:val="24"/>
-          <w:szCs w:val="24"/>
-          <w:lang w:eastAsia="es-CO"/>
-        </w:rPr>
-      </w:pPr>
-      <w:r>
-        <w:rPr>
-          <w:rFonts w:ascii="Times New Roman" w:hAnsi="Times New Roman" w:cs="Times New Roman"/>
-          <w:sz w:val="24"/>
-          <w:szCs w:val="24"/>
-        </w:rPr>
-        <w:t>Taller App Corresponsal con SQLite</w:t>
-      </w:r>
-    </w:p>
-    <w:p>
-      <w:pPr>
-        <w:spacing w:before="100" w:beforeAutospacing="1" w:after="100" w:afterAutospacing="1" w:line="240" w:lineRule="auto"/>
-        <w:rPr>
-          <w:rFonts w:ascii="Times New Roman" w:eastAsia="Times New Roman" w:hAnsi="Times New Roman" w:cs="Times New Roman"/>
-          <w:sz w:val="24"/>
-          <w:szCs w:val="24"/>
-          <w:lang w:eastAsia="es-CO"/>
-        </w:rPr>
-      </w:pPr>
-      <w:r>
-        <w:rPr>
-          <w:rFonts w:ascii="Times New Roman" w:eastAsia="Times New Roman" w:hAnsi="Times New Roman" w:cs="Times New Roman"/>
-          <w:b/>
-          <w:bCs/>
-          <w:sz w:val="24"/>
-          <w:szCs w:val="24"/>
-          <w:lang w:eastAsia="es-CO"/>
-        </w:rPr>
-        <w:t>Requerimiento:</w:t>
-      </w:r>
-      <w:r>
-        <w:rPr>
-          <w:rFonts w:ascii="Times New Roman" w:eastAsia="Times New Roman" w:hAnsi="Times New Roman" w:cs="Times New Roman"/>
-          <w:sz w:val="24"/>
-          <w:szCs w:val="24"/>
-          <w:lang w:eastAsia="es-CO"/>
-        </w:rPr>
-        <w:t xml:space="preserve"> Se necesita crear una aplicación para SIMULAR el funcionamiento de un comercio que recibe pagos y que también funciona como corresponsal bancario. Este comercio recibirá pagos de clientes registrados a el banco WPOSS Bank.</w:t>
-      </w:r>
-    </w:p>
-    <w:p>
-      <w:pPr>
-        <w:spacing w:before="100" w:beforeAutospacing="1" w:after="100" w:afterAutospacing="1" w:line="240" w:lineRule="auto"/>
-        <w:rPr>
-          <w:rFonts w:ascii="Times New Roman" w:eastAsia="Times New Roman" w:hAnsi="Times New Roman" w:cs="Times New Roman"/>
-          <w:sz w:val="24"/>
-          <w:szCs w:val="24"/>
-          <w:lang w:eastAsia="es-CO"/>
-        </w:rPr>
-      </w:pPr>
-      <w:r>
-        <w:rPr>
-          <w:rFonts w:ascii="Times New Roman" w:eastAsia="Times New Roman" w:hAnsi="Times New Roman" w:cs="Times New Roman"/>
-          <w:sz w:val="24"/>
-          <w:szCs w:val="24"/>
-          <w:lang w:eastAsia="es-CO"/>
-        </w:rPr>
-        <w:t>Funcionalidades requeridas:</w:t>
-      </w:r>
-    </w:p>
-    <w:p>
-      <w:pPr>
-        <w:numPr>
-          <w:ilvl w:val="0"/>
-          <w:numId w:val="1"/>
-        </w:numPr>
-        <w:spacing w:before="100" w:beforeAutospacing="1" w:after="100" w:afterAutospacing="1" w:line="240" w:lineRule="auto"/>
-        <w:rPr>
-          <w:rFonts w:ascii="Times New Roman" w:eastAsia="Times New Roman" w:hAnsi="Times New Roman" w:cs="Times New Roman"/>
-          <w:color w:val="385623" w:themeColor="accent6" w:themeShade="80"/>
-          <w:sz w:val="24"/>
-          <w:szCs w:val="24"/>
-          <w:lang w:eastAsia="es-CO"/>
-        </w:rPr>
-      </w:pPr>
-      <w:proofErr w:type="spellStart"/>
-      <w:r>
-        <w:rPr>
-          <w:rFonts w:ascii="Times New Roman" w:eastAsia="Times New Roman" w:hAnsi="Times New Roman" w:cs="Times New Roman"/>
-          <w:color w:val="385623" w:themeColor="accent6" w:themeShade="80"/>
-          <w:sz w:val="24"/>
-          <w:szCs w:val="24"/>
-          <w:lang w:eastAsia="es-CO"/>
-        </w:rPr>
-        <w:t>Login</w:t>
-      </w:r>
-      <w:proofErr w:type="spellEnd"/>
-      <w:r>
-        <w:rPr>
-          <w:rFonts w:ascii="Times New Roman" w:eastAsia="Times New Roman" w:hAnsi="Times New Roman" w:cs="Times New Roman"/>
-          <w:color w:val="385623" w:themeColor="accent6" w:themeShade="80"/>
-          <w:sz w:val="24"/>
-          <w:szCs w:val="24"/>
-          <w:lang w:eastAsia="es-CO"/>
-        </w:rPr>
-        <w:t xml:space="preserve"> de usuario.</w:t>
-      </w:r>
-    </w:p>
-    <w:p>
-      <w:pPr>
-        <w:numPr>
-          <w:ilvl w:val="0"/>
-          <w:numId w:val="1"/>
-        </w:numPr>
-        <w:spacing w:before="100" w:beforeAutospacing="1" w:after="100" w:afterAutospacing="1" w:line="240" w:lineRule="auto"/>
-        <w:rPr>
-          <w:rFonts w:ascii="Times New Roman" w:eastAsia="Times New Roman" w:hAnsi="Times New Roman" w:cs="Times New Roman"/>
-          <w:sz w:val="24"/>
-          <w:szCs w:val="24"/>
-          <w:lang w:eastAsia="es-CO"/>
-        </w:rPr>
-      </w:pPr>
-      <w:r>
-        <w:rPr>
-          <w:rFonts w:ascii="Times New Roman" w:eastAsia="Times New Roman" w:hAnsi="Times New Roman" w:cs="Times New Roman"/>
-          <w:sz w:val="24"/>
-          <w:szCs w:val="24"/>
-          <w:lang w:eastAsia="es-CO"/>
-        </w:rPr>
-        <w:t xml:space="preserve">Menú principal de Corresponsal, con botones para ingresar a las distintas funcionalidades: </w:t>
-      </w:r>
-    </w:p>
-    <w:p>
-      <w:pPr>
-        <w:numPr>
-          <w:ilvl w:val="1"/>
-          <w:numId w:val="1"/>
-        </w:numPr>
-        <w:spacing w:before="100" w:beforeAutospacing="1" w:after="100" w:afterAutospacing="1" w:line="240" w:lineRule="auto"/>
-        <w:rPr>
-          <w:rFonts w:ascii="Times New Roman" w:eastAsia="Times New Roman" w:hAnsi="Times New Roman" w:cs="Times New Roman"/>
-          <w:b/>
-          <w:bCs/>
-          <w:color w:val="A8D08D" w:themeColor="accent6" w:themeTint="99"/>
-          <w:sz w:val="24"/>
-          <w:szCs w:val="24"/>
-          <w:lang w:eastAsia="es-CO"/>
-        </w:rPr>
-      </w:pPr>
-      <w:r>
-        <w:rPr>
-          <w:rFonts w:ascii="Times New Roman" w:eastAsia="Times New Roman" w:hAnsi="Times New Roman" w:cs="Times New Roman"/>
-          <w:b/>
-          <w:bCs/>
-          <w:color w:val="A8D08D" w:themeColor="accent6" w:themeTint="99"/>
-          <w:sz w:val="24"/>
-          <w:szCs w:val="24"/>
-          <w:lang w:eastAsia="es-CO"/>
-        </w:rPr>
-        <w:t>Pagos con tarjeta</w:t>
-      </w:r>
-    </w:p>
-    <w:p>
-      <w:pPr>
-        <w:numPr>
-          <w:ilvl w:val="1"/>
-          <w:numId w:val="1"/>
-        </w:numPr>
-        <w:spacing w:before="100" w:beforeAutospacing="1" w:after="100" w:afterAutospacing="1" w:line="240" w:lineRule="auto"/>
-        <w:rPr>
-          <w:rFonts w:ascii="Times New Roman" w:eastAsia="Times New Roman" w:hAnsi="Times New Roman" w:cs="Times New Roman"/>
-          <w:b/>
-          <w:bCs/>
-          <w:color w:val="A8D08D" w:themeColor="accent6" w:themeTint="99"/>
-          <w:sz w:val="24"/>
-          <w:szCs w:val="24"/>
-          <w:lang w:eastAsia="es-CO"/>
-        </w:rPr>
-      </w:pPr>
-      <w:r>
-        <w:rPr>
-          <w:rFonts w:ascii="Times New Roman" w:eastAsia="Times New Roman" w:hAnsi="Times New Roman" w:cs="Times New Roman"/>
-          <w:b/>
-          <w:bCs/>
-          <w:color w:val="A8D08D" w:themeColor="accent6" w:themeTint="99"/>
-          <w:sz w:val="24"/>
-          <w:szCs w:val="24"/>
-          <w:lang w:eastAsia="es-CO"/>
-        </w:rPr>
-        <w:t>Retiros WPOSS Bank</w:t>
-      </w:r>
-    </w:p>
-    <w:p>
-      <w:pPr>
-        <w:numPr>
-          <w:ilvl w:val="1"/>
-          <w:numId w:val="1"/>
-        </w:numPr>
-        <w:spacing w:before="100" w:beforeAutospacing="1" w:after="100" w:afterAutospacing="1" w:line="240" w:lineRule="auto"/>
-        <w:rPr>
-          <w:rFonts w:ascii="Times New Roman" w:eastAsia="Times New Roman" w:hAnsi="Times New Roman" w:cs="Times New Roman"/>
-          <w:b/>
-          <w:bCs/>
-          <w:color w:val="A8D08D" w:themeColor="accent6" w:themeTint="99"/>
-          <w:sz w:val="24"/>
-          <w:szCs w:val="24"/>
-          <w:lang w:eastAsia="es-CO"/>
-        </w:rPr>
-      </w:pPr>
-      <w:r>
-        <w:rPr>
-          <w:rFonts w:ascii="Times New Roman" w:eastAsia="Times New Roman" w:hAnsi="Times New Roman" w:cs="Times New Roman"/>
-          <w:b/>
-          <w:bCs/>
-          <w:color w:val="A8D08D" w:themeColor="accent6" w:themeTint="99"/>
-          <w:sz w:val="24"/>
-          <w:szCs w:val="24"/>
-          <w:lang w:eastAsia="es-CO"/>
-        </w:rPr>
-        <w:t>Depósitos WPOSS Bank</w:t>
-      </w:r>
-    </w:p>
-    <w:p>
-      <w:pPr>
-        <w:numPr>
-          <w:ilvl w:val="1"/>
-          <w:numId w:val="1"/>
-        </w:numPr>
-        <w:spacing w:before="100" w:beforeAutospacing="1" w:after="100" w:afterAutospacing="1" w:line="240" w:lineRule="auto"/>
-        <w:rPr>
-          <w:rFonts w:ascii="Times New Roman" w:eastAsia="Times New Roman" w:hAnsi="Times New Roman" w:cs="Times New Roman"/>
-          <w:b/>
-          <w:bCs/>
-          <w:color w:val="A8D08D" w:themeColor="accent6" w:themeTint="99"/>
-          <w:sz w:val="24"/>
-          <w:szCs w:val="24"/>
-          <w:lang w:eastAsia="es-CO"/>
-        </w:rPr>
-      </w:pPr>
-      <w:r>
-        <w:rPr>
-          <w:rFonts w:ascii="Times New Roman" w:eastAsia="Times New Roman" w:hAnsi="Times New Roman" w:cs="Times New Roman"/>
-          <w:b/>
-          <w:bCs/>
-          <w:color w:val="A8D08D" w:themeColor="accent6" w:themeTint="99"/>
-          <w:sz w:val="24"/>
-          <w:szCs w:val="24"/>
-          <w:lang w:eastAsia="es-CO"/>
-        </w:rPr>
-        <w:t>Transferencias WPOSS Bank</w:t>
-      </w:r>
-    </w:p>
-    <w:p>
-      <w:pPr>
-        <w:numPr>
-          <w:ilvl w:val="1"/>
-          <w:numId w:val="1"/>
-        </w:numPr>
-        <w:spacing w:before="100" w:beforeAutospacing="1" w:after="100" w:afterAutospacing="1" w:line="240" w:lineRule="auto"/>
-        <w:rPr>
-          <w:rFonts w:ascii="Times New Roman" w:eastAsia="Times New Roman" w:hAnsi="Times New Roman" w:cs="Times New Roman"/>
-          <w:b/>
-          <w:bCs/>
-          <w:color w:val="A8D08D" w:themeColor="accent6" w:themeTint="99"/>
-          <w:sz w:val="24"/>
-          <w:szCs w:val="24"/>
-          <w:lang w:eastAsia="es-CO"/>
-        </w:rPr>
-      </w:pPr>
-      <w:r>
-        <w:rPr>
-          <w:rFonts w:ascii="Times New Roman" w:eastAsia="Times New Roman" w:hAnsi="Times New Roman" w:cs="Times New Roman"/>
-          <w:b/>
-          <w:bCs/>
-          <w:color w:val="A8D08D" w:themeColor="accent6" w:themeTint="99"/>
-          <w:sz w:val="24"/>
-          <w:szCs w:val="24"/>
-          <w:lang w:eastAsia="es-CO"/>
-        </w:rPr>
-        <w:t>Consultas de saldo WPOSS Bank</w:t>
-      </w:r>
-    </w:p>
-    <w:p>
-      <w:pPr>
-        <w:numPr>
-          <w:ilvl w:val="1"/>
-          <w:numId w:val="1"/>
-        </w:numPr>
-        <w:spacing w:before="100" w:beforeAutospacing="1" w:after="100" w:afterAutospacing="1" w:line="240" w:lineRule="auto"/>
-        <w:rPr>
-          <w:rFonts w:ascii="Times New Roman" w:eastAsia="Times New Roman" w:hAnsi="Times New Roman" w:cs="Times New Roman"/>
-          <w:b/>
-          <w:bCs/>
-          <w:color w:val="A8D08D" w:themeColor="accent6" w:themeTint="99"/>
-          <w:sz w:val="24"/>
-          <w:szCs w:val="24"/>
-          <w:lang w:eastAsia="es-CO"/>
-        </w:rPr>
-      </w:pPr>
-      <w:r>
-        <w:rPr>
-          <w:rFonts w:ascii="Times New Roman" w:eastAsia="Times New Roman" w:hAnsi="Times New Roman" w:cs="Times New Roman"/>
-          <w:b/>
-          <w:bCs/>
-          <w:color w:val="A8D08D" w:themeColor="accent6" w:themeTint="99"/>
-          <w:sz w:val="24"/>
-          <w:szCs w:val="24"/>
-          <w:lang w:eastAsia="es-CO"/>
-        </w:rPr>
-        <w:t>Crear cuenta WPOSS Bank</w:t>
-      </w:r>
-    </w:p>
-    <w:p>
-      <w:pPr>
-        <w:numPr>
-          <w:ilvl w:val="1"/>
-          <w:numId w:val="1"/>
-        </w:numPr>
-        <w:spacing w:before="100" w:beforeAutospacing="1" w:after="100" w:afterAutospacing="1" w:line="240" w:lineRule="auto"/>
-        <w:rPr>
-          <w:rFonts w:ascii="Times New Roman" w:eastAsia="Times New Roman" w:hAnsi="Times New Roman" w:cs="Times New Roman"/>
-          <w:b/>
-          <w:bCs/>
-          <w:color w:val="A8D08D" w:themeColor="accent6" w:themeTint="99"/>
-          <w:sz w:val="24"/>
-          <w:szCs w:val="24"/>
-          <w:lang w:eastAsia="es-CO"/>
-        </w:rPr>
-      </w:pPr>
-      <w:r>
-        <w:rPr>
-          <w:rFonts w:ascii="Times New Roman" w:eastAsia="Times New Roman" w:hAnsi="Times New Roman" w:cs="Times New Roman"/>
-          <w:b/>
-          <w:bCs/>
-          <w:color w:val="A8D08D" w:themeColor="accent6" w:themeTint="99"/>
-          <w:sz w:val="24"/>
-          <w:szCs w:val="24"/>
-          <w:lang w:eastAsia="es-CO"/>
-        </w:rPr>
-        <w:t>Historial de transacciones</w:t>
-      </w:r>
-    </w:p>
-    <w:p>
-      <w:pPr>
-        <w:numPr>
-          <w:ilvl w:val="1"/>
-          <w:numId w:val="1"/>
-        </w:numPr>
-        <w:spacing w:before="100" w:beforeAutospacing="1" w:after="100" w:afterAutospacing="1" w:line="240" w:lineRule="auto"/>
-        <w:rPr>
-          <w:rFonts w:ascii="Times New Roman" w:eastAsia="Times New Roman" w:hAnsi="Times New Roman" w:cs="Times New Roman"/>
-          <w:b/>
-          <w:bCs/>
-          <w:color w:val="A8D08D" w:themeColor="accent6" w:themeTint="99"/>
-          <w:sz w:val="24"/>
-          <w:szCs w:val="24"/>
-          <w:lang w:eastAsia="es-CO"/>
-        </w:rPr>
-      </w:pPr>
-      <w:r>
-        <w:rPr>
-          <w:rFonts w:ascii="Times New Roman" w:eastAsia="Times New Roman" w:hAnsi="Times New Roman" w:cs="Times New Roman"/>
-          <w:b/>
-          <w:bCs/>
-          <w:color w:val="A8D08D" w:themeColor="accent6" w:themeTint="99"/>
-          <w:sz w:val="24"/>
-          <w:szCs w:val="24"/>
-          <w:lang w:eastAsia="es-CO"/>
-        </w:rPr>
-        <w:t>Visualizar saldo del corresponsal</w:t>
-      </w:r>
-    </w:p>
-    <w:p>
-      <w:pPr>
-        <w:spacing w:before="100" w:beforeAutospacing="1" w:after="100" w:afterAutospacing="1" w:line="240" w:lineRule="auto"/>
-        <w:rPr>
-          <w:rFonts w:ascii="Times New Roman" w:eastAsia="Times New Roman" w:hAnsi="Times New Roman" w:cs="Times New Roman"/>
-          <w:sz w:val="24"/>
-          <w:szCs w:val="24"/>
-          <w:lang w:eastAsia="es-CO"/>
-        </w:rPr>
-      </w:pPr>
-      <w:r>
-        <w:rPr>
-          <w:rFonts w:ascii="Times New Roman" w:eastAsia="Times New Roman" w:hAnsi="Times New Roman" w:cs="Times New Roman"/>
-          <w:b/>
-          <w:bCs/>
-          <w:sz w:val="24"/>
-          <w:szCs w:val="24"/>
-          <w:lang w:eastAsia="es-CO"/>
-        </w:rPr>
-        <w:t>PAGOS CON TARJETA:</w:t>
-      </w:r>
-    </w:p>
-    <w:p>
-      <w:pPr>
-        <w:spacing w:before="100" w:beforeAutospacing="1" w:after="100" w:afterAutospacing="1" w:line="240" w:lineRule="auto"/>
-        <w:rPr>
-          <w:rFonts w:ascii="Times New Roman" w:eastAsia="Times New Roman" w:hAnsi="Times New Roman" w:cs="Times New Roman"/>
-          <w:sz w:val="24"/>
-          <w:szCs w:val="24"/>
-          <w:lang w:eastAsia="es-CO"/>
-        </w:rPr>
-      </w:pPr>
-      <w:r>
-        <w:rPr>
-          <w:rFonts w:ascii="Times New Roman" w:eastAsia="Times New Roman" w:hAnsi="Times New Roman" w:cs="Times New Roman"/>
-          <w:sz w:val="24"/>
-          <w:szCs w:val="24"/>
-          <w:lang w:eastAsia="es-CO"/>
-        </w:rPr>
-        <w:t>El corresponsal bancario podrá recibir pagos con tarjeta. Para ello deberá tener un formulario donde recibirá los siguientes datos:</w:t>
-      </w:r>
-    </w:p>
-    <w:p>
-      <w:pPr>
-        <w:numPr>
-          <w:ilvl w:val="0"/>
-          <w:numId w:val="2"/>
-        </w:numPr>
-        <w:spacing w:before="100" w:beforeAutospacing="1" w:after="100" w:afterAutospacing="1" w:line="240" w:lineRule="auto"/>
-        <w:rPr>
-          <w:rFonts w:ascii="Times New Roman" w:eastAsia="Times New Roman" w:hAnsi="Times New Roman" w:cs="Times New Roman"/>
-          <w:sz w:val="24"/>
-          <w:szCs w:val="24"/>
-          <w:highlight w:val="green"/>
-          <w:lang w:eastAsia="es-CO"/>
-        </w:rPr>
-      </w:pPr>
-      <w:r>
-        <w:rPr>
-          <w:rFonts w:ascii="Times New Roman" w:eastAsia="Times New Roman" w:hAnsi="Times New Roman" w:cs="Times New Roman"/>
-          <w:sz w:val="24"/>
-          <w:szCs w:val="24"/>
-          <w:highlight w:val="green"/>
-          <w:lang w:eastAsia="es-CO"/>
-        </w:rPr>
-        <w:t>Número de Tarjeta</w:t>
-      </w:r>
-    </w:p>
-    <w:p>
-      <w:pPr>
-        <w:numPr>
-          <w:ilvl w:val="0"/>
-          <w:numId w:val="2"/>
-        </w:numPr>
-        <w:spacing w:before="100" w:beforeAutospacing="1" w:after="100" w:afterAutospacing="1" w:line="240" w:lineRule="auto"/>
-        <w:rPr>
-          <w:rFonts w:ascii="Times New Roman" w:eastAsia="Times New Roman" w:hAnsi="Times New Roman" w:cs="Times New Roman"/>
-          <w:sz w:val="24"/>
-          <w:szCs w:val="24"/>
-          <w:highlight w:val="green"/>
-          <w:lang w:eastAsia="es-CO"/>
-        </w:rPr>
-      </w:pPr>
-      <w:r>
-        <w:rPr>
-          <w:rFonts w:ascii="Times New Roman" w:eastAsia="Times New Roman" w:hAnsi="Times New Roman" w:cs="Times New Roman"/>
-          <w:sz w:val="24"/>
-          <w:szCs w:val="24"/>
-          <w:highlight w:val="green"/>
-          <w:lang w:eastAsia="es-CO"/>
-        </w:rPr>
-        <w:t>Fecha de expiración de la tarjeta.</w:t>
-      </w:r>
-    </w:p>
-    <w:p>
-      <w:pPr>
-        <w:numPr>
-          <w:ilvl w:val="0"/>
-          <w:numId w:val="2"/>
-        </w:numPr>
-        <w:spacing w:before="100" w:beforeAutospacing="1" w:after="100" w:afterAutospacing="1" w:line="240" w:lineRule="auto"/>
-        <w:rPr>
-          <w:rFonts w:ascii="Times New Roman" w:eastAsia="Times New Roman" w:hAnsi="Times New Roman" w:cs="Times New Roman"/>
-          <w:sz w:val="24"/>
-          <w:szCs w:val="24"/>
-          <w:highlight w:val="green"/>
-          <w:lang w:eastAsia="es-CO"/>
-        </w:rPr>
-      </w:pPr>
-      <w:r>
-        <w:rPr>
-          <w:rFonts w:ascii="Times New Roman" w:eastAsia="Times New Roman" w:hAnsi="Times New Roman" w:cs="Times New Roman"/>
-          <w:sz w:val="24"/>
-          <w:szCs w:val="24"/>
-          <w:highlight w:val="green"/>
-          <w:lang w:eastAsia="es-CO"/>
-        </w:rPr>
-        <w:t>CVV de la tarjeta.</w:t>
-      </w:r>
-    </w:p>
-    <w:p>
-      <w:pPr>
-        <w:numPr>
-          <w:ilvl w:val="0"/>
-          <w:numId w:val="2"/>
-        </w:numPr>
-        <w:spacing w:before="100" w:beforeAutospacing="1" w:after="100" w:afterAutospacing="1" w:line="240" w:lineRule="auto"/>
-        <w:rPr>
-          <w:rFonts w:ascii="Times New Roman" w:eastAsia="Times New Roman" w:hAnsi="Times New Roman" w:cs="Times New Roman"/>
-          <w:sz w:val="24"/>
-          <w:szCs w:val="24"/>
-          <w:highlight w:val="green"/>
-          <w:lang w:eastAsia="es-CO"/>
-        </w:rPr>
-      </w:pPr>
-      <w:r>
-        <w:rPr>
-          <w:rFonts w:ascii="Times New Roman" w:eastAsia="Times New Roman" w:hAnsi="Times New Roman" w:cs="Times New Roman"/>
-          <w:sz w:val="24"/>
-          <w:szCs w:val="24"/>
-          <w:highlight w:val="green"/>
-          <w:lang w:eastAsia="es-CO"/>
-        </w:rPr>
-        <w:t>Nombre del cliente</w:t>
-      </w:r>
-    </w:p>
-    <w:p>
-      <w:pPr>
-        <w:numPr>
-          <w:ilvl w:val="0"/>
-          <w:numId w:val="2"/>
-        </w:numPr>
-        <w:spacing w:before="100" w:beforeAutospacing="1" w:after="100" w:afterAutospacing="1" w:line="240" w:lineRule="auto"/>
-        <w:rPr>
-          <w:rFonts w:ascii="Times New Roman" w:eastAsia="Times New Roman" w:hAnsi="Times New Roman" w:cs="Times New Roman"/>
-          <w:sz w:val="24"/>
-          <w:szCs w:val="24"/>
-          <w:highlight w:val="green"/>
-          <w:lang w:eastAsia="es-CO"/>
-        </w:rPr>
-      </w:pPr>
-      <w:r>
-        <w:rPr>
-          <w:rFonts w:ascii="Times New Roman" w:eastAsia="Times New Roman" w:hAnsi="Times New Roman" w:cs="Times New Roman"/>
-          <w:sz w:val="24"/>
-          <w:szCs w:val="24"/>
-          <w:highlight w:val="green"/>
-          <w:lang w:eastAsia="es-CO"/>
-        </w:rPr>
-        <w:t>Valor a pagar.</w:t>
-      </w:r>
-    </w:p>
-    <w:p>
-      <w:pPr>
-        <w:numPr>
-          <w:ilvl w:val="0"/>
-          <w:numId w:val="2"/>
-        </w:numPr>
-        <w:spacing w:before="100" w:beforeAutospacing="1" w:after="100" w:afterAutospacing="1" w:line="240" w:lineRule="auto"/>
-        <w:rPr>
-          <w:rFonts w:ascii="Times New Roman" w:eastAsia="Times New Roman" w:hAnsi="Times New Roman" w:cs="Times New Roman"/>
-          <w:sz w:val="24"/>
-          <w:szCs w:val="24"/>
-          <w:highlight w:val="green"/>
-          <w:lang w:eastAsia="es-CO"/>
-        </w:rPr>
-      </w:pPr>
-      <w:r>
-        <w:rPr>
-          <w:rFonts w:ascii="Times New Roman" w:eastAsia="Times New Roman" w:hAnsi="Times New Roman" w:cs="Times New Roman"/>
-          <w:sz w:val="24"/>
-          <w:szCs w:val="24"/>
-          <w:highlight w:val="green"/>
-          <w:lang w:eastAsia="es-CO"/>
-        </w:rPr>
-        <w:t>Numero de cuotas. (1-12)</w:t>
-      </w:r>
-    </w:p>
-    <w:p>
-      <w:pPr>
-        <w:spacing w:before="100" w:beforeAutospacing="1" w:after="100" w:afterAutospacing="1" w:line="240" w:lineRule="auto"/>
-        <w:rPr>
-          <w:rFonts w:ascii="Times New Roman" w:eastAsia="Times New Roman" w:hAnsi="Times New Roman" w:cs="Times New Roman"/>
-          <w:sz w:val="24"/>
-          <w:szCs w:val="24"/>
-          <w:lang w:eastAsia="es-CO"/>
-        </w:rPr>
-      </w:pPr>
-      <w:r>
-        <w:rPr>
-          <w:rFonts w:ascii="Times New Roman" w:eastAsia="Times New Roman" w:hAnsi="Times New Roman" w:cs="Times New Roman"/>
-          <w:sz w:val="24"/>
-          <w:szCs w:val="24"/>
-          <w:highlight w:val="green"/>
-          <w:lang w:eastAsia="es-CO"/>
-        </w:rPr>
-        <w:t xml:space="preserve">El </w:t>
-      </w:r>
-      <w:proofErr w:type="spellStart"/>
-      <w:r>
-        <w:rPr>
-          <w:rFonts w:ascii="Times New Roman" w:eastAsia="Times New Roman" w:hAnsi="Times New Roman" w:cs="Times New Roman"/>
-          <w:sz w:val="24"/>
-          <w:szCs w:val="24"/>
-          <w:highlight w:val="green"/>
-          <w:lang w:eastAsia="es-CO"/>
-        </w:rPr>
-        <w:t>numero</w:t>
-      </w:r>
-      <w:proofErr w:type="spellEnd"/>
-      <w:r>
-        <w:rPr>
-          <w:rFonts w:ascii="Times New Roman" w:eastAsia="Times New Roman" w:hAnsi="Times New Roman" w:cs="Times New Roman"/>
-          <w:sz w:val="24"/>
-          <w:szCs w:val="24"/>
-          <w:highlight w:val="green"/>
-          <w:lang w:eastAsia="es-CO"/>
-        </w:rPr>
-        <w:t xml:space="preserve"> de tarjeta es un numero de 15 a 16 dígitos.</w:t>
-      </w:r>
-      <w:r>
-        <w:rPr>
-          <w:rFonts w:ascii="Times New Roman" w:eastAsia="Times New Roman" w:hAnsi="Times New Roman" w:cs="Times New Roman"/>
-          <w:sz w:val="24"/>
-          <w:szCs w:val="24"/>
-          <w:lang w:eastAsia="es-CO"/>
-        </w:rPr>
-        <w:t xml:space="preserve"> </w:t>
-      </w:r>
-      <w:r>
-        <w:rPr>
-          <w:rFonts w:ascii="Times New Roman" w:eastAsia="Times New Roman" w:hAnsi="Times New Roman" w:cs="Times New Roman"/>
-          <w:sz w:val="24"/>
-          <w:szCs w:val="24"/>
-          <w:highlight w:val="yellow"/>
-          <w:lang w:eastAsia="es-CO"/>
-        </w:rPr>
-        <w:t xml:space="preserve">Se deberá mostrar al cliente la franquicia de la tarjeta, teniendo presente que si la tarjeta comienza en 3 es una tarjeta American Express, si comienza en 4 es una tarjeta VISA, si comienza en 5 es una tarjeta MasterCard y si comienza en 6 es una tarjeta </w:t>
-      </w:r>
-      <w:proofErr w:type="spellStart"/>
-      <w:r>
-        <w:rPr>
-          <w:rFonts w:ascii="Times New Roman" w:eastAsia="Times New Roman" w:hAnsi="Times New Roman" w:cs="Times New Roman"/>
-          <w:sz w:val="24"/>
-          <w:szCs w:val="24"/>
-          <w:highlight w:val="yellow"/>
-          <w:lang w:eastAsia="es-CO"/>
-        </w:rPr>
-        <w:t>UnionPay</w:t>
-      </w:r>
-      <w:proofErr w:type="spellEnd"/>
-      <w:r>
-        <w:rPr>
-          <w:rFonts w:ascii="Times New Roman" w:eastAsia="Times New Roman" w:hAnsi="Times New Roman" w:cs="Times New Roman"/>
-          <w:sz w:val="24"/>
-          <w:szCs w:val="24"/>
-          <w:highlight w:val="yellow"/>
-          <w:lang w:eastAsia="es-CO"/>
-        </w:rPr>
-        <w:t>. No se deberá permitir el pago si el numero de la tarjeta digitada no comienza por alguno de los anteriores números.</w:t>
-      </w:r>
-    </w:p>
-    <w:p>
-      <w:pPr>
-        <w:spacing w:before="100" w:beforeAutospacing="1" w:after="100" w:afterAutospacing="1" w:line="240" w:lineRule="auto"/>
-        <w:rPr>
-          <w:rFonts w:ascii="Times New Roman" w:eastAsia="Times New Roman" w:hAnsi="Times New Roman" w:cs="Times New Roman"/>
-          <w:sz w:val="24"/>
-          <w:szCs w:val="24"/>
-          <w:lang w:eastAsia="es-CO"/>
-        </w:rPr>
-      </w:pPr>
-      <w:r>
-        <w:rPr>
-          <w:rFonts w:ascii="Times New Roman" w:eastAsia="Times New Roman" w:hAnsi="Times New Roman" w:cs="Times New Roman"/>
-          <w:sz w:val="24"/>
-          <w:szCs w:val="24"/>
-          <w:highlight w:val="yellow"/>
-          <w:lang w:eastAsia="es-CO"/>
-        </w:rPr>
-        <w:t xml:space="preserve">Se deberá verificar que la fecha de expiración sea superior a la fecha del día que se </w:t>
-      </w:r>
-      <w:proofErr w:type="spellStart"/>
-      <w:r>
-        <w:rPr>
-          <w:rFonts w:ascii="Times New Roman" w:eastAsia="Times New Roman" w:hAnsi="Times New Roman" w:cs="Times New Roman"/>
-          <w:sz w:val="24"/>
-          <w:szCs w:val="24"/>
-          <w:highlight w:val="yellow"/>
-          <w:lang w:eastAsia="es-CO"/>
-        </w:rPr>
-        <w:t>esta</w:t>
-      </w:r>
-      <w:proofErr w:type="spellEnd"/>
-      <w:r>
-        <w:rPr>
-          <w:rFonts w:ascii="Times New Roman" w:eastAsia="Times New Roman" w:hAnsi="Times New Roman" w:cs="Times New Roman"/>
-          <w:sz w:val="24"/>
-          <w:szCs w:val="24"/>
-          <w:highlight w:val="yellow"/>
-          <w:lang w:eastAsia="es-CO"/>
-        </w:rPr>
-        <w:t xml:space="preserve"> realizando la transacción.</w:t>
-      </w:r>
-    </w:p>
-    <w:p>
-      <w:pPr>
-        <w:spacing w:before="100" w:beforeAutospacing="1" w:after="100" w:afterAutospacing="1" w:line="240" w:lineRule="auto"/>
-        <w:rPr>
-          <w:rFonts w:ascii="Times New Roman" w:eastAsia="Times New Roman" w:hAnsi="Times New Roman" w:cs="Times New Roman"/>
-          <w:sz w:val="24"/>
-          <w:szCs w:val="24"/>
-          <w:highlight w:val="green"/>
-          <w:lang w:eastAsia="es-CO"/>
-        </w:rPr>
-      </w:pPr>
-      <w:r>
-        <w:rPr>
-          <w:rFonts w:ascii="Times New Roman" w:eastAsia="Times New Roman" w:hAnsi="Times New Roman" w:cs="Times New Roman"/>
-          <w:sz w:val="24"/>
-          <w:szCs w:val="24"/>
-          <w:highlight w:val="green"/>
-          <w:lang w:eastAsia="es-CO"/>
-        </w:rPr>
-        <w:t>El CVV es un numero de 3 a 4 caracteres.</w:t>
-      </w:r>
-    </w:p>
-    <w:p>
-      <w:pPr>
-        <w:spacing w:before="100" w:beforeAutospacing="1" w:after="100" w:afterAutospacing="1" w:line="240" w:lineRule="auto"/>
-        <w:rPr>
-          <w:rFonts w:ascii="Times New Roman" w:eastAsia="Times New Roman" w:hAnsi="Times New Roman" w:cs="Times New Roman"/>
-          <w:sz w:val="24"/>
-          <w:szCs w:val="24"/>
-          <w:highlight w:val="green"/>
-          <w:lang w:eastAsia="es-CO"/>
-        </w:rPr>
-      </w:pPr>
-      <w:r>
-        <w:rPr>
-          <w:rFonts w:ascii="Times New Roman" w:eastAsia="Times New Roman" w:hAnsi="Times New Roman" w:cs="Times New Roman"/>
-          <w:sz w:val="24"/>
-          <w:szCs w:val="24"/>
-          <w:highlight w:val="green"/>
-          <w:lang w:eastAsia="es-CO"/>
-        </w:rPr>
-        <w:t>El nombre del cliente debe digitarse solamente en mayúsculas.</w:t>
-      </w:r>
-    </w:p>
-    <w:p>
-      <w:pPr>
-        <w:spacing w:before="100" w:beforeAutospacing="1" w:after="100" w:afterAutospacing="1" w:line="240" w:lineRule="auto"/>
-        <w:rPr>
-          <w:rFonts w:ascii="Times New Roman" w:eastAsia="Times New Roman" w:hAnsi="Times New Roman" w:cs="Times New Roman"/>
-          <w:sz w:val="24"/>
-          <w:szCs w:val="24"/>
-          <w:highlight w:val="green"/>
-          <w:lang w:eastAsia="es-CO"/>
-        </w:rPr>
-      </w:pPr>
-      <w:r>
-        <w:rPr>
-          <w:rFonts w:ascii="Times New Roman" w:eastAsia="Times New Roman" w:hAnsi="Times New Roman" w:cs="Times New Roman"/>
-          <w:sz w:val="24"/>
-          <w:szCs w:val="24"/>
-          <w:highlight w:val="green"/>
-          <w:lang w:eastAsia="es-CO"/>
-        </w:rPr>
-        <w:t>El valor a pagar debe ser mayor a 10.000 y menos a 1.000.000</w:t>
-      </w:r>
-    </w:p>
-    <w:p>
-      <w:pPr>
-        <w:spacing w:before="100" w:beforeAutospacing="1" w:after="100" w:afterAutospacing="1" w:line="240" w:lineRule="auto"/>
-        <w:rPr>
-          <w:rFonts w:ascii="Times New Roman" w:eastAsia="Times New Roman" w:hAnsi="Times New Roman" w:cs="Times New Roman"/>
-          <w:sz w:val="24"/>
-          <w:szCs w:val="24"/>
-          <w:lang w:eastAsia="es-CO"/>
-        </w:rPr>
-      </w:pPr>
-      <w:r>
-        <w:rPr>
-          <w:rFonts w:ascii="Times New Roman" w:eastAsia="Times New Roman" w:hAnsi="Times New Roman" w:cs="Times New Roman"/>
-          <w:sz w:val="24"/>
-          <w:szCs w:val="24"/>
-          <w:highlight w:val="green"/>
-          <w:lang w:eastAsia="es-CO"/>
-        </w:rPr>
-        <w:lastRenderedPageBreak/>
-        <w:t>El valor pagado deberá ser sumado al saldo del corresponsal.</w:t>
-      </w:r>
-    </w:p>
-    <w:p>
-      <w:pPr>
-        <w:spacing w:before="100" w:beforeAutospacing="1" w:after="100" w:afterAutospacing="1" w:line="240" w:lineRule="auto"/>
-        <w:rPr>
-          <w:rFonts w:ascii="Times New Roman" w:eastAsia="Times New Roman" w:hAnsi="Times New Roman" w:cs="Times New Roman"/>
-          <w:sz w:val="24"/>
-          <w:szCs w:val="24"/>
-          <w:lang w:eastAsia="es-CO"/>
-        </w:rPr>
-      </w:pPr>
-      <w:r>
-        <w:rPr>
-          <w:rFonts w:ascii="Times New Roman" w:eastAsia="Times New Roman" w:hAnsi="Times New Roman" w:cs="Times New Roman"/>
-          <w:b/>
-          <w:bCs/>
-          <w:sz w:val="24"/>
-          <w:szCs w:val="24"/>
-          <w:highlight w:val="green"/>
-          <w:lang w:eastAsia="es-CO"/>
-        </w:rPr>
-        <w:t>RETIROS WPOSS BANK</w:t>
-      </w:r>
-    </w:p>
-    <w:p>
-      <w:pPr>
-        <w:spacing w:before="100" w:beforeAutospacing="1" w:after="100" w:afterAutospacing="1" w:line="240" w:lineRule="auto"/>
-        <w:rPr>
-          <w:rFonts w:ascii="Times New Roman" w:eastAsia="Times New Roman" w:hAnsi="Times New Roman" w:cs="Times New Roman"/>
-          <w:sz w:val="24"/>
-          <w:szCs w:val="24"/>
-          <w:lang w:eastAsia="es-CO"/>
-        </w:rPr>
-      </w:pPr>
-      <w:r>
-        <w:rPr>
-          <w:rFonts w:ascii="Times New Roman" w:eastAsia="Times New Roman" w:hAnsi="Times New Roman" w:cs="Times New Roman"/>
-          <w:sz w:val="24"/>
-          <w:szCs w:val="24"/>
-          <w:lang w:eastAsia="es-CO"/>
-        </w:rPr>
-        <w:t>Se deberá crear un formulario para solicitar los siguientes datos:</w:t>
-      </w:r>
-    </w:p>
-    <w:p>
-      <w:pPr>
-        <w:numPr>
-          <w:ilvl w:val="0"/>
-          <w:numId w:val="3"/>
-        </w:numPr>
-        <w:spacing w:before="100" w:beforeAutospacing="1" w:after="100" w:afterAutospacing="1" w:line="240" w:lineRule="auto"/>
-        <w:rPr>
-          <w:rFonts w:ascii="Times New Roman" w:eastAsia="Times New Roman" w:hAnsi="Times New Roman" w:cs="Times New Roman"/>
-          <w:sz w:val="24"/>
-          <w:szCs w:val="24"/>
-          <w:highlight w:val="green"/>
-          <w:lang w:eastAsia="es-CO"/>
-        </w:rPr>
-      </w:pPr>
-      <w:r>
-        <w:rPr>
-          <w:rFonts w:ascii="Times New Roman" w:eastAsia="Times New Roman" w:hAnsi="Times New Roman" w:cs="Times New Roman"/>
-          <w:sz w:val="24"/>
-          <w:szCs w:val="24"/>
-          <w:highlight w:val="green"/>
-          <w:lang w:eastAsia="es-CO"/>
-        </w:rPr>
-        <w:t>Numero de cedula</w:t>
-      </w:r>
-    </w:p>
-    <w:p>
-      <w:pPr>
-        <w:numPr>
-          <w:ilvl w:val="0"/>
-          <w:numId w:val="3"/>
-        </w:numPr>
-        <w:spacing w:before="100" w:beforeAutospacing="1" w:after="100" w:afterAutospacing="1" w:line="240" w:lineRule="auto"/>
-        <w:rPr>
-          <w:rFonts w:ascii="Times New Roman" w:eastAsia="Times New Roman" w:hAnsi="Times New Roman" w:cs="Times New Roman"/>
-          <w:sz w:val="24"/>
-          <w:szCs w:val="24"/>
-          <w:highlight w:val="green"/>
-          <w:lang w:eastAsia="es-CO"/>
-        </w:rPr>
-      </w:pPr>
-      <w:r>
-        <w:rPr>
-          <w:rFonts w:ascii="Times New Roman" w:eastAsia="Times New Roman" w:hAnsi="Times New Roman" w:cs="Times New Roman"/>
-          <w:sz w:val="24"/>
-          <w:szCs w:val="24"/>
-          <w:highlight w:val="green"/>
-          <w:lang w:eastAsia="es-CO"/>
-        </w:rPr>
-        <w:t>PIN de la cuenta</w:t>
-      </w:r>
-    </w:p>
-    <w:p>
-      <w:pPr>
-        <w:numPr>
-          <w:ilvl w:val="0"/>
-          <w:numId w:val="3"/>
-        </w:numPr>
-        <w:spacing w:before="100" w:beforeAutospacing="1" w:after="100" w:afterAutospacing="1" w:line="240" w:lineRule="auto"/>
-        <w:rPr>
-          <w:rFonts w:ascii="Times New Roman" w:eastAsia="Times New Roman" w:hAnsi="Times New Roman" w:cs="Times New Roman"/>
-          <w:sz w:val="24"/>
-          <w:szCs w:val="24"/>
-          <w:highlight w:val="green"/>
-          <w:lang w:eastAsia="es-CO"/>
-        </w:rPr>
-      </w:pPr>
-      <w:r>
-        <w:rPr>
-          <w:rFonts w:ascii="Times New Roman" w:eastAsia="Times New Roman" w:hAnsi="Times New Roman" w:cs="Times New Roman"/>
-          <w:sz w:val="24"/>
-          <w:szCs w:val="24"/>
-          <w:highlight w:val="green"/>
-          <w:lang w:eastAsia="es-CO"/>
-        </w:rPr>
-        <w:t>Confirmar PIN de la cuenta</w:t>
-      </w:r>
-    </w:p>
-    <w:p>
-      <w:pPr>
-        <w:numPr>
-          <w:ilvl w:val="0"/>
-          <w:numId w:val="3"/>
-        </w:numPr>
-        <w:spacing w:before="100" w:beforeAutospacing="1" w:after="100" w:afterAutospacing="1" w:line="240" w:lineRule="auto"/>
-        <w:rPr>
-          <w:rFonts w:ascii="Times New Roman" w:eastAsia="Times New Roman" w:hAnsi="Times New Roman" w:cs="Times New Roman"/>
-          <w:sz w:val="24"/>
-          <w:szCs w:val="24"/>
-          <w:highlight w:val="green"/>
-          <w:lang w:eastAsia="es-CO"/>
-        </w:rPr>
-      </w:pPr>
-      <w:r>
-        <w:rPr>
-          <w:rFonts w:ascii="Times New Roman" w:eastAsia="Times New Roman" w:hAnsi="Times New Roman" w:cs="Times New Roman"/>
-          <w:sz w:val="24"/>
-          <w:szCs w:val="24"/>
-          <w:highlight w:val="green"/>
-          <w:lang w:eastAsia="es-CO"/>
-        </w:rPr>
-        <w:t>Monto a retirar</w:t>
-      </w:r>
-    </w:p>
-    <w:p>
-      <w:pPr>
-        <w:spacing w:before="100" w:beforeAutospacing="1" w:after="100" w:afterAutospacing="1" w:line="240" w:lineRule="auto"/>
-        <w:rPr>
-          <w:rFonts w:ascii="Times New Roman" w:eastAsia="Times New Roman" w:hAnsi="Times New Roman" w:cs="Times New Roman"/>
-          <w:sz w:val="24"/>
-          <w:szCs w:val="24"/>
-          <w:lang w:eastAsia="es-CO"/>
-        </w:rPr>
-      </w:pPr>
-      <w:r>
-        <w:rPr>
-          <w:rFonts w:ascii="Times New Roman" w:eastAsia="Times New Roman" w:hAnsi="Times New Roman" w:cs="Times New Roman"/>
-          <w:sz w:val="24"/>
-          <w:szCs w:val="24"/>
-          <w:highlight w:val="green"/>
-          <w:lang w:eastAsia="es-CO"/>
-        </w:rPr>
-        <w:t>Para este caso todos los campos deben recibir solo números.</w:t>
-      </w:r>
-    </w:p>
-    <w:p>
-      <w:pPr>
-        <w:spacing w:before="100" w:beforeAutospacing="1" w:after="100" w:afterAutospacing="1" w:line="240" w:lineRule="auto"/>
-        <w:rPr>
-          <w:rFonts w:ascii="Times New Roman" w:eastAsia="Times New Roman" w:hAnsi="Times New Roman" w:cs="Times New Roman"/>
-          <w:sz w:val="24"/>
-          <w:szCs w:val="24"/>
-          <w:lang w:eastAsia="es-CO"/>
-        </w:rPr>
-      </w:pPr>
-      <w:r>
-        <w:rPr>
-          <w:rFonts w:ascii="Times New Roman" w:eastAsia="Times New Roman" w:hAnsi="Times New Roman" w:cs="Times New Roman"/>
-          <w:sz w:val="24"/>
-          <w:szCs w:val="24"/>
-          <w:highlight w:val="green"/>
-          <w:lang w:eastAsia="es-CO"/>
-        </w:rPr>
-        <w:t xml:space="preserve">El </w:t>
-      </w:r>
-      <w:proofErr w:type="spellStart"/>
-      <w:r>
-        <w:rPr>
-          <w:rFonts w:ascii="Times New Roman" w:eastAsia="Times New Roman" w:hAnsi="Times New Roman" w:cs="Times New Roman"/>
-          <w:sz w:val="24"/>
-          <w:szCs w:val="24"/>
-          <w:highlight w:val="green"/>
-          <w:lang w:eastAsia="es-CO"/>
-        </w:rPr>
-        <w:t>numero</w:t>
-      </w:r>
-      <w:proofErr w:type="spellEnd"/>
-      <w:r>
-        <w:rPr>
-          <w:rFonts w:ascii="Times New Roman" w:eastAsia="Times New Roman" w:hAnsi="Times New Roman" w:cs="Times New Roman"/>
-          <w:sz w:val="24"/>
-          <w:szCs w:val="24"/>
-          <w:highlight w:val="green"/>
-          <w:lang w:eastAsia="es-CO"/>
-        </w:rPr>
-        <w:t xml:space="preserve"> de cedula y PIN corresponderán al cliente de WPOSS Bank. Se deberá realizar una validación de los datos.</w:t>
-      </w:r>
-    </w:p>
-    <w:p>
-      <w:pPr>
-        <w:spacing w:before="100" w:beforeAutospacing="1" w:after="100" w:afterAutospacing="1" w:line="240" w:lineRule="auto"/>
-        <w:rPr>
-          <w:rFonts w:ascii="Times New Roman" w:eastAsia="Times New Roman" w:hAnsi="Times New Roman" w:cs="Times New Roman"/>
-          <w:sz w:val="24"/>
-          <w:szCs w:val="24"/>
-          <w:lang w:eastAsia="es-CO"/>
-        </w:rPr>
-      </w:pPr>
-      <w:r>
-        <w:rPr>
-          <w:rFonts w:ascii="Times New Roman" w:eastAsia="Times New Roman" w:hAnsi="Times New Roman" w:cs="Times New Roman"/>
-          <w:sz w:val="24"/>
-          <w:szCs w:val="24"/>
-          <w:highlight w:val="green"/>
-          <w:lang w:eastAsia="es-CO"/>
-        </w:rPr>
-        <w:t xml:space="preserve">Los campos PIN y Confirmar PIN deben ser de tipo contraseña, con la intención de que no se muestre el </w:t>
-      </w:r>
-      <w:proofErr w:type="spellStart"/>
-      <w:r>
-        <w:rPr>
-          <w:rFonts w:ascii="Times New Roman" w:eastAsia="Times New Roman" w:hAnsi="Times New Roman" w:cs="Times New Roman"/>
-          <w:sz w:val="24"/>
-          <w:szCs w:val="24"/>
-          <w:highlight w:val="green"/>
-          <w:lang w:eastAsia="es-CO"/>
-        </w:rPr>
-        <w:t>numero</w:t>
-      </w:r>
-      <w:proofErr w:type="spellEnd"/>
-      <w:r>
-        <w:rPr>
-          <w:rFonts w:ascii="Times New Roman" w:eastAsia="Times New Roman" w:hAnsi="Times New Roman" w:cs="Times New Roman"/>
-          <w:sz w:val="24"/>
-          <w:szCs w:val="24"/>
-          <w:highlight w:val="green"/>
-          <w:lang w:eastAsia="es-CO"/>
-        </w:rPr>
-        <w:t xml:space="preserve"> que se ha digitado en ellos.</w:t>
-      </w:r>
-    </w:p>
-    <w:p>
-      <w:pPr>
-        <w:spacing w:before="100" w:beforeAutospacing="1" w:after="100" w:afterAutospacing="1" w:line="240" w:lineRule="auto"/>
-        <w:rPr>
-          <w:rFonts w:ascii="Times New Roman" w:eastAsia="Times New Roman" w:hAnsi="Times New Roman" w:cs="Times New Roman"/>
-          <w:sz w:val="24"/>
-          <w:szCs w:val="24"/>
-          <w:lang w:eastAsia="es-CO"/>
-        </w:rPr>
-      </w:pPr>
-      <w:r>
-        <w:rPr>
-          <w:rFonts w:ascii="Times New Roman" w:eastAsia="Times New Roman" w:hAnsi="Times New Roman" w:cs="Times New Roman"/>
-          <w:sz w:val="24"/>
-          <w:szCs w:val="24"/>
-          <w:highlight w:val="green"/>
-          <w:lang w:eastAsia="es-CO"/>
-        </w:rPr>
-        <w:t>Al momento de realizar el retiro se deberá verificar si el cliente tiene suficiente saldo para realizar el retiro.</w:t>
-      </w:r>
-    </w:p>
-    <w:p>
-      <w:pPr>
-        <w:spacing w:before="100" w:beforeAutospacing="1" w:after="100" w:afterAutospacing="1" w:line="240" w:lineRule="auto"/>
-        <w:rPr>
-          <w:rFonts w:ascii="Times New Roman" w:eastAsia="Times New Roman" w:hAnsi="Times New Roman" w:cs="Times New Roman"/>
-          <w:sz w:val="24"/>
-          <w:szCs w:val="24"/>
-          <w:lang w:eastAsia="es-CO"/>
-        </w:rPr>
-      </w:pPr>
-      <w:r>
-        <w:rPr>
-          <w:rFonts w:ascii="Times New Roman" w:eastAsia="Times New Roman" w:hAnsi="Times New Roman" w:cs="Times New Roman"/>
-          <w:sz w:val="24"/>
-          <w:szCs w:val="24"/>
-          <w:highlight w:val="green"/>
-          <w:lang w:eastAsia="es-CO"/>
-        </w:rPr>
-        <w:t>Esta transacción tiene un cobro de comisión de 2.000 pesos el cual se cobrarán adicional al monto digitado. Esta comisión se deberá sumar al saldo del corresponsal.</w:t>
-      </w:r>
-    </w:p>
-    <w:p>
-      <w:pPr>
-        <w:spacing w:before="100" w:beforeAutospacing="1" w:after="100" w:afterAutospacing="1" w:line="240" w:lineRule="auto"/>
-        <w:rPr>
-          <w:rFonts w:ascii="Times New Roman" w:eastAsia="Times New Roman" w:hAnsi="Times New Roman" w:cs="Times New Roman"/>
-          <w:sz w:val="24"/>
-          <w:szCs w:val="24"/>
-          <w:lang w:eastAsia="es-CO"/>
-        </w:rPr>
-      </w:pPr>
-      <w:r>
-        <w:rPr>
-          <w:rFonts w:ascii="Times New Roman" w:eastAsia="Times New Roman" w:hAnsi="Times New Roman" w:cs="Times New Roman"/>
-          <w:sz w:val="24"/>
-          <w:szCs w:val="24"/>
-          <w:highlight w:val="green"/>
-          <w:lang w:eastAsia="es-CO"/>
-        </w:rPr>
-        <w:t>Ejemplo: Un cliente de WPOSS Bank realiza un retiro de 50.000 pesos de su cuenta. El monto final que será descontado de la cuenta será de 52.000 pesos y al corresponsal se le sumaran 2.000 pesos por realizar la transacción.</w:t>
-      </w:r>
-    </w:p>
-    <w:p>
-      <w:pPr>
-        <w:spacing w:before="100" w:beforeAutospacing="1" w:after="100" w:afterAutospacing="1" w:line="240" w:lineRule="auto"/>
-        <w:rPr>
-          <w:rFonts w:ascii="Times New Roman" w:eastAsia="Times New Roman" w:hAnsi="Times New Roman" w:cs="Times New Roman"/>
-          <w:sz w:val="24"/>
-          <w:szCs w:val="24"/>
-          <w:lang w:eastAsia="es-CO"/>
-        </w:rPr>
-      </w:pPr>
-      <w:r>
-        <w:rPr>
-          <w:rFonts w:ascii="Times New Roman" w:eastAsia="Times New Roman" w:hAnsi="Times New Roman" w:cs="Times New Roman"/>
-          <w:b/>
-          <w:bCs/>
-          <w:sz w:val="24"/>
-          <w:szCs w:val="24"/>
-          <w:highlight w:val="green"/>
-          <w:lang w:eastAsia="es-CO"/>
-        </w:rPr>
-        <w:t>DEPOSITOS WPOSS BANK</w:t>
-      </w:r>
-    </w:p>
-    <w:p>
-      <w:pPr>
-        <w:spacing w:before="100" w:beforeAutospacing="1" w:after="100" w:afterAutospacing="1" w:line="240" w:lineRule="auto"/>
-        <w:rPr>
-          <w:rFonts w:ascii="Times New Roman" w:eastAsia="Times New Roman" w:hAnsi="Times New Roman" w:cs="Times New Roman"/>
-          <w:sz w:val="24"/>
-          <w:szCs w:val="24"/>
-          <w:lang w:eastAsia="es-CO"/>
-        </w:rPr>
-      </w:pPr>
-      <w:r>
-        <w:rPr>
-          <w:rFonts w:ascii="Times New Roman" w:eastAsia="Times New Roman" w:hAnsi="Times New Roman" w:cs="Times New Roman"/>
-          <w:sz w:val="24"/>
-          <w:szCs w:val="24"/>
-          <w:lang w:eastAsia="es-CO"/>
-        </w:rPr>
-        <w:t>Se deberá crear un formulario para solicitar los siguientes datos:</w:t>
-      </w:r>
-    </w:p>
-    <w:p>
-      <w:pPr>
-        <w:numPr>
-          <w:ilvl w:val="0"/>
-          <w:numId w:val="4"/>
-        </w:numPr>
-        <w:spacing w:before="100" w:beforeAutospacing="1" w:after="100" w:afterAutospacing="1" w:line="240" w:lineRule="auto"/>
-        <w:rPr>
-          <w:rFonts w:ascii="Times New Roman" w:eastAsia="Times New Roman" w:hAnsi="Times New Roman" w:cs="Times New Roman"/>
-          <w:sz w:val="24"/>
-          <w:szCs w:val="24"/>
-          <w:highlight w:val="green"/>
-          <w:lang w:eastAsia="es-CO"/>
-        </w:rPr>
-      </w:pPr>
-      <w:r>
-        <w:rPr>
-          <w:rFonts w:ascii="Times New Roman" w:eastAsia="Times New Roman" w:hAnsi="Times New Roman" w:cs="Times New Roman"/>
-          <w:sz w:val="24"/>
-          <w:szCs w:val="24"/>
-          <w:highlight w:val="green"/>
-          <w:lang w:eastAsia="es-CO"/>
-        </w:rPr>
-        <w:t>Número de cedula de la cuenta a la que se le depositara.</w:t>
-      </w:r>
-    </w:p>
-    <w:p>
-      <w:pPr>
-        <w:numPr>
-          <w:ilvl w:val="0"/>
-          <w:numId w:val="4"/>
-        </w:numPr>
-        <w:spacing w:before="100" w:beforeAutospacing="1" w:after="100" w:afterAutospacing="1" w:line="240" w:lineRule="auto"/>
-        <w:rPr>
-          <w:rFonts w:ascii="Times New Roman" w:eastAsia="Times New Roman" w:hAnsi="Times New Roman" w:cs="Times New Roman"/>
-          <w:sz w:val="24"/>
-          <w:szCs w:val="24"/>
-          <w:highlight w:val="green"/>
-          <w:lang w:eastAsia="es-CO"/>
-        </w:rPr>
-      </w:pPr>
-      <w:r>
-        <w:rPr>
-          <w:rFonts w:ascii="Times New Roman" w:eastAsia="Times New Roman" w:hAnsi="Times New Roman" w:cs="Times New Roman"/>
-          <w:sz w:val="24"/>
-          <w:szCs w:val="24"/>
-          <w:highlight w:val="green"/>
-          <w:lang w:eastAsia="es-CO"/>
-        </w:rPr>
-        <w:t>Numero de cedula de la persona que realiza el depósito.</w:t>
-      </w:r>
-    </w:p>
-    <w:p>
-      <w:pPr>
-        <w:numPr>
-          <w:ilvl w:val="0"/>
-          <w:numId w:val="4"/>
-        </w:numPr>
-        <w:spacing w:before="100" w:beforeAutospacing="1" w:after="100" w:afterAutospacing="1" w:line="240" w:lineRule="auto"/>
-        <w:rPr>
-          <w:rFonts w:ascii="Times New Roman" w:eastAsia="Times New Roman" w:hAnsi="Times New Roman" w:cs="Times New Roman"/>
-          <w:sz w:val="24"/>
-          <w:szCs w:val="24"/>
-          <w:highlight w:val="green"/>
-          <w:lang w:eastAsia="es-CO"/>
-        </w:rPr>
-      </w:pPr>
-      <w:r>
-        <w:rPr>
-          <w:rFonts w:ascii="Times New Roman" w:eastAsia="Times New Roman" w:hAnsi="Times New Roman" w:cs="Times New Roman"/>
-          <w:sz w:val="24"/>
-          <w:szCs w:val="24"/>
-          <w:highlight w:val="green"/>
-          <w:lang w:eastAsia="es-CO"/>
-        </w:rPr>
-        <w:t>Monto a depositar.</w:t>
-      </w:r>
-    </w:p>
-    <w:p>
-      <w:pPr>
-        <w:spacing w:before="100" w:beforeAutospacing="1" w:after="100" w:afterAutospacing="1" w:line="240" w:lineRule="auto"/>
-        <w:rPr>
-          <w:rFonts w:ascii="Times New Roman" w:eastAsia="Times New Roman" w:hAnsi="Times New Roman" w:cs="Times New Roman"/>
-          <w:sz w:val="24"/>
-          <w:szCs w:val="24"/>
-          <w:lang w:eastAsia="es-CO"/>
-        </w:rPr>
-      </w:pPr>
-      <w:r>
-        <w:rPr>
-          <w:rFonts w:ascii="Times New Roman" w:eastAsia="Times New Roman" w:hAnsi="Times New Roman" w:cs="Times New Roman"/>
-          <w:sz w:val="24"/>
-          <w:szCs w:val="24"/>
-          <w:highlight w:val="green"/>
-          <w:lang w:eastAsia="es-CO"/>
-        </w:rPr>
-        <w:t>Para este caso todos los campos deben recibir solo números.</w:t>
-      </w:r>
-    </w:p>
-    <w:p>
-      <w:pPr>
-        <w:spacing w:before="100" w:beforeAutospacing="1" w:after="100" w:afterAutospacing="1" w:line="240" w:lineRule="auto"/>
-        <w:rPr>
-          <w:rFonts w:ascii="Times New Roman" w:eastAsia="Times New Roman" w:hAnsi="Times New Roman" w:cs="Times New Roman"/>
-          <w:sz w:val="24"/>
-          <w:szCs w:val="24"/>
-          <w:lang w:eastAsia="es-CO"/>
-        </w:rPr>
-      </w:pPr>
-      <w:r>
-        <w:rPr>
-          <w:rFonts w:ascii="Times New Roman" w:eastAsia="Times New Roman" w:hAnsi="Times New Roman" w:cs="Times New Roman"/>
-          <w:sz w:val="24"/>
-          <w:szCs w:val="24"/>
-          <w:highlight w:val="green"/>
-          <w:lang w:eastAsia="es-CO"/>
-        </w:rPr>
-        <w:t xml:space="preserve">Se deberá verificar que el </w:t>
-      </w:r>
-      <w:proofErr w:type="spellStart"/>
-      <w:r>
-        <w:rPr>
-          <w:rFonts w:ascii="Times New Roman" w:eastAsia="Times New Roman" w:hAnsi="Times New Roman" w:cs="Times New Roman"/>
-          <w:sz w:val="24"/>
-          <w:szCs w:val="24"/>
-          <w:highlight w:val="green"/>
-          <w:lang w:eastAsia="es-CO"/>
-        </w:rPr>
-        <w:t>numero</w:t>
-      </w:r>
-      <w:proofErr w:type="spellEnd"/>
-      <w:r>
-        <w:rPr>
-          <w:rFonts w:ascii="Times New Roman" w:eastAsia="Times New Roman" w:hAnsi="Times New Roman" w:cs="Times New Roman"/>
-          <w:sz w:val="24"/>
-          <w:szCs w:val="24"/>
-          <w:highlight w:val="green"/>
-          <w:lang w:eastAsia="es-CO"/>
-        </w:rPr>
-        <w:t xml:space="preserve"> de cedula exista.</w:t>
-      </w:r>
-    </w:p>
-    <w:p>
-      <w:pPr>
-        <w:spacing w:before="100" w:beforeAutospacing="1" w:after="100" w:afterAutospacing="1" w:line="240" w:lineRule="auto"/>
-        <w:rPr>
-          <w:rFonts w:ascii="Times New Roman" w:eastAsia="Times New Roman" w:hAnsi="Times New Roman" w:cs="Times New Roman"/>
-          <w:sz w:val="24"/>
-          <w:szCs w:val="24"/>
-          <w:lang w:eastAsia="es-CO"/>
-        </w:rPr>
-      </w:pPr>
-      <w:r>
-        <w:rPr>
-          <w:rFonts w:ascii="Times New Roman" w:eastAsia="Times New Roman" w:hAnsi="Times New Roman" w:cs="Times New Roman"/>
-          <w:sz w:val="24"/>
-          <w:szCs w:val="24"/>
-          <w:highlight w:val="green"/>
-          <w:lang w:eastAsia="es-CO"/>
-        </w:rPr>
-        <w:t>Cada que el corresponsal haga un depósito se le deberá sumar a la cuenta un valor de 1.000 pesos.</w:t>
-      </w:r>
-    </w:p>
-    <w:p>
-      <w:pPr>
-        <w:spacing w:before="100" w:beforeAutospacing="1" w:after="100" w:afterAutospacing="1" w:line="240" w:lineRule="auto"/>
-        <w:rPr>
-          <w:rFonts w:ascii="Times New Roman" w:eastAsia="Times New Roman" w:hAnsi="Times New Roman" w:cs="Times New Roman"/>
-          <w:sz w:val="24"/>
-          <w:szCs w:val="24"/>
-          <w:lang w:eastAsia="es-CO"/>
-        </w:rPr>
-      </w:pPr>
-      <w:r>
-        <w:rPr>
-          <w:rFonts w:ascii="Times New Roman" w:eastAsia="Times New Roman" w:hAnsi="Times New Roman" w:cs="Times New Roman"/>
-          <w:b/>
-          <w:bCs/>
-          <w:sz w:val="24"/>
-          <w:szCs w:val="24"/>
-          <w:lang w:eastAsia="es-CO"/>
-        </w:rPr>
-        <w:t>TRANSFERENCIAS WPOSS BANK</w:t>
-      </w:r>
-    </w:p>
-    <w:p>
-      <w:pPr>
-        <w:spacing w:before="100" w:beforeAutospacing="1" w:after="100" w:afterAutospacing="1" w:line="240" w:lineRule="auto"/>
-        <w:rPr>
-          <w:rFonts w:ascii="Times New Roman" w:eastAsia="Times New Roman" w:hAnsi="Times New Roman" w:cs="Times New Roman"/>
-          <w:sz w:val="24"/>
-          <w:szCs w:val="24"/>
-          <w:lang w:eastAsia="es-CO"/>
-        </w:rPr>
-      </w:pPr>
-      <w:r>
-        <w:rPr>
-          <w:rFonts w:ascii="Times New Roman" w:eastAsia="Times New Roman" w:hAnsi="Times New Roman" w:cs="Times New Roman"/>
-          <w:sz w:val="24"/>
-          <w:szCs w:val="24"/>
-          <w:lang w:eastAsia="es-CO"/>
-        </w:rPr>
-        <w:lastRenderedPageBreak/>
-        <w:t>Se deberá crear un formulario para solicitar los siguientes datos:</w:t>
-      </w:r>
-    </w:p>
-    <w:p>
-      <w:pPr>
-        <w:numPr>
-          <w:ilvl w:val="0"/>
-          <w:numId w:val="5"/>
-        </w:numPr>
-        <w:spacing w:before="100" w:beforeAutospacing="1" w:after="100" w:afterAutospacing="1" w:line="240" w:lineRule="auto"/>
-        <w:rPr>
-          <w:rFonts w:ascii="Times New Roman" w:eastAsia="Times New Roman" w:hAnsi="Times New Roman" w:cs="Times New Roman"/>
-          <w:sz w:val="24"/>
-          <w:szCs w:val="24"/>
-          <w:highlight w:val="green"/>
-          <w:lang w:eastAsia="es-CO"/>
-        </w:rPr>
-      </w:pPr>
-      <w:r>
-        <w:rPr>
-          <w:rFonts w:ascii="Times New Roman" w:eastAsia="Times New Roman" w:hAnsi="Times New Roman" w:cs="Times New Roman"/>
-          <w:sz w:val="24"/>
-          <w:szCs w:val="24"/>
-          <w:highlight w:val="green"/>
-          <w:lang w:eastAsia="es-CO"/>
-        </w:rPr>
-        <w:t>Número de cedula del cliente que transfiere</w:t>
-      </w:r>
-    </w:p>
-    <w:p>
-      <w:pPr>
-        <w:numPr>
-          <w:ilvl w:val="0"/>
-          <w:numId w:val="5"/>
-        </w:numPr>
-        <w:spacing w:before="100" w:beforeAutospacing="1" w:after="100" w:afterAutospacing="1" w:line="240" w:lineRule="auto"/>
-        <w:rPr>
-          <w:rFonts w:ascii="Times New Roman" w:eastAsia="Times New Roman" w:hAnsi="Times New Roman" w:cs="Times New Roman"/>
-          <w:sz w:val="24"/>
-          <w:szCs w:val="24"/>
-          <w:highlight w:val="green"/>
-          <w:lang w:eastAsia="es-CO"/>
-        </w:rPr>
-      </w:pPr>
-      <w:r>
-        <w:rPr>
-          <w:rFonts w:ascii="Times New Roman" w:eastAsia="Times New Roman" w:hAnsi="Times New Roman" w:cs="Times New Roman"/>
-          <w:sz w:val="24"/>
-          <w:szCs w:val="24"/>
-          <w:highlight w:val="green"/>
-          <w:lang w:eastAsia="es-CO"/>
-        </w:rPr>
-        <w:t>PIN de la cuenta</w:t>
-      </w:r>
-    </w:p>
-    <w:p>
-      <w:pPr>
-        <w:numPr>
-          <w:ilvl w:val="0"/>
-          <w:numId w:val="5"/>
-        </w:numPr>
-        <w:spacing w:before="100" w:beforeAutospacing="1" w:after="100" w:afterAutospacing="1" w:line="240" w:lineRule="auto"/>
-        <w:rPr>
-          <w:rFonts w:ascii="Times New Roman" w:eastAsia="Times New Roman" w:hAnsi="Times New Roman" w:cs="Times New Roman"/>
-          <w:sz w:val="24"/>
-          <w:szCs w:val="24"/>
-          <w:highlight w:val="green"/>
-          <w:lang w:eastAsia="es-CO"/>
-        </w:rPr>
-      </w:pPr>
-      <w:r>
-        <w:rPr>
-          <w:rFonts w:ascii="Times New Roman" w:eastAsia="Times New Roman" w:hAnsi="Times New Roman" w:cs="Times New Roman"/>
-          <w:sz w:val="24"/>
-          <w:szCs w:val="24"/>
-          <w:highlight w:val="green"/>
-          <w:lang w:eastAsia="es-CO"/>
-        </w:rPr>
-        <w:t>Confirmar PIN de la cuenta</w:t>
-      </w:r>
-    </w:p>
-    <w:p>
-      <w:pPr>
-        <w:numPr>
-          <w:ilvl w:val="0"/>
-          <w:numId w:val="5"/>
-        </w:numPr>
-        <w:spacing w:before="100" w:beforeAutospacing="1" w:after="100" w:afterAutospacing="1" w:line="240" w:lineRule="auto"/>
-        <w:rPr>
-          <w:rFonts w:ascii="Times New Roman" w:eastAsia="Times New Roman" w:hAnsi="Times New Roman" w:cs="Times New Roman"/>
-          <w:sz w:val="24"/>
-          <w:szCs w:val="24"/>
-          <w:highlight w:val="green"/>
-          <w:lang w:eastAsia="es-CO"/>
-        </w:rPr>
-      </w:pPr>
-      <w:r>
-        <w:rPr>
-          <w:rFonts w:ascii="Times New Roman" w:eastAsia="Times New Roman" w:hAnsi="Times New Roman" w:cs="Times New Roman"/>
-          <w:sz w:val="24"/>
-          <w:szCs w:val="24"/>
-          <w:highlight w:val="green"/>
-          <w:lang w:eastAsia="es-CO"/>
-        </w:rPr>
-        <w:t>Número de cedula del cliente a la que se le transfiere</w:t>
-      </w:r>
-    </w:p>
-    <w:p>
-      <w:pPr>
-        <w:numPr>
-          <w:ilvl w:val="0"/>
-          <w:numId w:val="5"/>
-        </w:numPr>
-        <w:spacing w:before="100" w:beforeAutospacing="1" w:after="100" w:afterAutospacing="1" w:line="240" w:lineRule="auto"/>
-        <w:rPr>
-          <w:rFonts w:ascii="Times New Roman" w:eastAsia="Times New Roman" w:hAnsi="Times New Roman" w:cs="Times New Roman"/>
-          <w:sz w:val="24"/>
-          <w:szCs w:val="24"/>
-          <w:highlight w:val="green"/>
-          <w:lang w:eastAsia="es-CO"/>
-        </w:rPr>
-      </w:pPr>
-      <w:r>
-        <w:rPr>
-          <w:rFonts w:ascii="Times New Roman" w:eastAsia="Times New Roman" w:hAnsi="Times New Roman" w:cs="Times New Roman"/>
-          <w:sz w:val="24"/>
-          <w:szCs w:val="24"/>
-          <w:highlight w:val="green"/>
-          <w:lang w:eastAsia="es-CO"/>
-        </w:rPr>
-        <w:t>Monto a trasferir.</w:t>
-      </w:r>
-    </w:p>
-    <w:p>
-      <w:pPr>
-        <w:spacing w:before="100" w:beforeAutospacing="1" w:after="100" w:afterAutospacing="1" w:line="240" w:lineRule="auto"/>
-        <w:rPr>
-          <w:rFonts w:ascii="Times New Roman" w:eastAsia="Times New Roman" w:hAnsi="Times New Roman" w:cs="Times New Roman"/>
-          <w:sz w:val="24"/>
-          <w:szCs w:val="24"/>
-          <w:lang w:eastAsia="es-CO"/>
-        </w:rPr>
-      </w:pPr>
-      <w:r>
-        <w:rPr>
-          <w:rFonts w:ascii="Times New Roman" w:eastAsia="Times New Roman" w:hAnsi="Times New Roman" w:cs="Times New Roman"/>
-          <w:sz w:val="24"/>
-          <w:szCs w:val="24"/>
-          <w:highlight w:val="green"/>
-          <w:lang w:eastAsia="es-CO"/>
-        </w:rPr>
-        <w:t>Para este caso todos los campos deben recibir solo números.</w:t>
-      </w:r>
-    </w:p>
-    <w:p>
-      <w:pPr>
-        <w:spacing w:before="100" w:beforeAutospacing="1" w:after="100" w:afterAutospacing="1" w:line="240" w:lineRule="auto"/>
-        <w:rPr>
-          <w:rFonts w:ascii="Times New Roman" w:eastAsia="Times New Roman" w:hAnsi="Times New Roman" w:cs="Times New Roman"/>
-          <w:sz w:val="24"/>
-          <w:szCs w:val="24"/>
-          <w:highlight w:val="green"/>
-          <w:lang w:eastAsia="es-CO"/>
-        </w:rPr>
-      </w:pPr>
-      <w:r>
-        <w:rPr>
-          <w:rFonts w:ascii="Times New Roman" w:eastAsia="Times New Roman" w:hAnsi="Times New Roman" w:cs="Times New Roman"/>
-          <w:sz w:val="24"/>
-          <w:szCs w:val="24"/>
-          <w:highlight w:val="green"/>
-          <w:lang w:eastAsia="es-CO"/>
-        </w:rPr>
-        <w:t>Se deberá verificar que el número de cedula exista.</w:t>
-      </w:r>
-    </w:p>
-    <w:p>
-      <w:pPr>
-        <w:spacing w:before="100" w:beforeAutospacing="1" w:after="100" w:afterAutospacing="1" w:line="240" w:lineRule="auto"/>
-        <w:rPr>
-          <w:rFonts w:ascii="Times New Roman" w:eastAsia="Times New Roman" w:hAnsi="Times New Roman" w:cs="Times New Roman"/>
-          <w:sz w:val="24"/>
-          <w:szCs w:val="24"/>
-          <w:highlight w:val="green"/>
-          <w:lang w:eastAsia="es-CO"/>
-        </w:rPr>
-      </w:pPr>
-      <w:r>
-        <w:rPr>
-          <w:rFonts w:ascii="Times New Roman" w:eastAsia="Times New Roman" w:hAnsi="Times New Roman" w:cs="Times New Roman"/>
-          <w:sz w:val="24"/>
-          <w:szCs w:val="24"/>
-          <w:highlight w:val="green"/>
-          <w:lang w:eastAsia="es-CO"/>
-        </w:rPr>
-        <w:t>El número de cedula y PIN corresponderán al cliente de WPOSS Bank. Se deberá realizar una validación de los datos.</w:t>
-      </w:r>
-    </w:p>
-    <w:p>
-      <w:pPr>
-        <w:spacing w:before="100" w:beforeAutospacing="1" w:after="100" w:afterAutospacing="1" w:line="240" w:lineRule="auto"/>
-        <w:rPr>
-          <w:rFonts w:ascii="Times New Roman" w:eastAsia="Times New Roman" w:hAnsi="Times New Roman" w:cs="Times New Roman"/>
-          <w:sz w:val="24"/>
-          <w:szCs w:val="24"/>
-          <w:highlight w:val="green"/>
-          <w:lang w:eastAsia="es-CO"/>
-        </w:rPr>
-      </w:pPr>
-      <w:r>
-        <w:rPr>
-          <w:rFonts w:ascii="Times New Roman" w:eastAsia="Times New Roman" w:hAnsi="Times New Roman" w:cs="Times New Roman"/>
-          <w:sz w:val="24"/>
-          <w:szCs w:val="24"/>
-          <w:highlight w:val="green"/>
-          <w:lang w:eastAsia="es-CO"/>
-        </w:rPr>
-        <w:t>Los campos PIN y Confirmar PIN deben ser de tipo contraseña, con la intención de que no se muestre el número que se ha digitado en ellos.</w:t>
-      </w:r>
-    </w:p>
-    <w:p>
-      <w:pPr>
-        <w:spacing w:before="100" w:beforeAutospacing="1" w:after="100" w:afterAutospacing="1" w:line="240" w:lineRule="auto"/>
-        <w:rPr>
-          <w:rFonts w:ascii="Times New Roman" w:eastAsia="Times New Roman" w:hAnsi="Times New Roman" w:cs="Times New Roman"/>
-          <w:sz w:val="24"/>
-          <w:szCs w:val="24"/>
-          <w:highlight w:val="green"/>
-          <w:lang w:eastAsia="es-CO"/>
-        </w:rPr>
-      </w:pPr>
-      <w:r>
-        <w:rPr>
-          <w:rFonts w:ascii="Times New Roman" w:eastAsia="Times New Roman" w:hAnsi="Times New Roman" w:cs="Times New Roman"/>
-          <w:sz w:val="24"/>
-          <w:szCs w:val="24"/>
-          <w:highlight w:val="green"/>
-          <w:lang w:eastAsia="es-CO"/>
-        </w:rPr>
-        <w:t>Al momento de realizar la transferencia se deberá verificar si el cliente tiene suficiente saldo para realizar la transferencia.</w:t>
-      </w:r>
-    </w:p>
-    <w:p>
-      <w:pPr>
-        <w:spacing w:before="100" w:beforeAutospacing="1" w:after="100" w:afterAutospacing="1" w:line="240" w:lineRule="auto"/>
-        <w:rPr>
-          <w:rFonts w:ascii="Times New Roman" w:eastAsia="Times New Roman" w:hAnsi="Times New Roman" w:cs="Times New Roman"/>
-          <w:sz w:val="24"/>
-          <w:szCs w:val="24"/>
-          <w:lang w:eastAsia="es-CO"/>
-        </w:rPr>
-      </w:pPr>
-      <w:r>
-        <w:rPr>
-          <w:rFonts w:ascii="Times New Roman" w:eastAsia="Times New Roman" w:hAnsi="Times New Roman" w:cs="Times New Roman"/>
-          <w:sz w:val="24"/>
-          <w:szCs w:val="24"/>
-          <w:highlight w:val="green"/>
-          <w:lang w:eastAsia="es-CO"/>
-        </w:rPr>
-        <w:t>Cada que el corresponsal haga una transferencia se le deberá sumar a la cuenta del corresponsal un valor de 1.000 pesos.</w:t>
-      </w:r>
-    </w:p>
-    <w:p>
-      <w:pPr>
-        <w:spacing w:before="100" w:beforeAutospacing="1" w:after="100" w:afterAutospacing="1" w:line="240" w:lineRule="auto"/>
-        <w:rPr>
-          <w:rFonts w:ascii="Times New Roman" w:eastAsia="Times New Roman" w:hAnsi="Times New Roman" w:cs="Times New Roman"/>
-          <w:sz w:val="24"/>
-          <w:szCs w:val="24"/>
-          <w:lang w:eastAsia="es-CO"/>
-        </w:rPr>
-      </w:pPr>
-      <w:r>
-        <w:rPr>
-          <w:rFonts w:ascii="Times New Roman" w:eastAsia="Times New Roman" w:hAnsi="Times New Roman" w:cs="Times New Roman"/>
-          <w:b/>
-          <w:bCs/>
-          <w:sz w:val="24"/>
-          <w:szCs w:val="24"/>
-          <w:highlight w:val="green"/>
-          <w:lang w:eastAsia="es-CO"/>
-        </w:rPr>
-        <w:t>CONSULTAS DE SALDO WPOSS BANK</w:t>
-      </w:r>
-    </w:p>
-    <w:p>
-      <w:pPr>
-        <w:spacing w:before="100" w:beforeAutospacing="1" w:after="100" w:afterAutospacing="1" w:line="240" w:lineRule="auto"/>
-        <w:rPr>
-          <w:rFonts w:ascii="Times New Roman" w:eastAsia="Times New Roman" w:hAnsi="Times New Roman" w:cs="Times New Roman"/>
-          <w:sz w:val="24"/>
-          <w:szCs w:val="24"/>
-          <w:lang w:eastAsia="es-CO"/>
-        </w:rPr>
-      </w:pPr>
-      <w:r>
-        <w:rPr>
-          <w:rFonts w:ascii="Times New Roman" w:eastAsia="Times New Roman" w:hAnsi="Times New Roman" w:cs="Times New Roman"/>
-          <w:sz w:val="24"/>
-          <w:szCs w:val="24"/>
-          <w:lang w:eastAsia="es-CO"/>
-        </w:rPr>
-        <w:t>Se deberá crear un formulario para solicitar los siguientes datos:</w:t>
-      </w:r>
-    </w:p>
-    <w:p>
-      <w:pPr>
-        <w:numPr>
-          <w:ilvl w:val="0"/>
-          <w:numId w:val="6"/>
-        </w:numPr>
-        <w:spacing w:before="100" w:beforeAutospacing="1" w:after="100" w:afterAutospacing="1" w:line="240" w:lineRule="auto"/>
-        <w:rPr>
-          <w:rFonts w:ascii="Times New Roman" w:eastAsia="Times New Roman" w:hAnsi="Times New Roman" w:cs="Times New Roman"/>
-          <w:sz w:val="24"/>
-          <w:szCs w:val="24"/>
-          <w:highlight w:val="green"/>
-          <w:lang w:eastAsia="es-CO"/>
-        </w:rPr>
-      </w:pPr>
-      <w:r>
-        <w:rPr>
-          <w:rFonts w:ascii="Times New Roman" w:eastAsia="Times New Roman" w:hAnsi="Times New Roman" w:cs="Times New Roman"/>
-          <w:sz w:val="24"/>
-          <w:szCs w:val="24"/>
-          <w:highlight w:val="green"/>
-          <w:lang w:eastAsia="es-CO"/>
-        </w:rPr>
-        <w:t>Número de cedula</w:t>
-      </w:r>
-    </w:p>
-    <w:p>
-      <w:pPr>
-        <w:numPr>
-          <w:ilvl w:val="0"/>
-          <w:numId w:val="6"/>
-        </w:numPr>
-        <w:spacing w:before="100" w:beforeAutospacing="1" w:after="100" w:afterAutospacing="1" w:line="240" w:lineRule="auto"/>
-        <w:rPr>
-          <w:rFonts w:ascii="Times New Roman" w:eastAsia="Times New Roman" w:hAnsi="Times New Roman" w:cs="Times New Roman"/>
-          <w:sz w:val="24"/>
-          <w:szCs w:val="24"/>
-          <w:highlight w:val="green"/>
-          <w:lang w:eastAsia="es-CO"/>
-        </w:rPr>
-      </w:pPr>
-      <w:r>
-        <w:rPr>
-          <w:rFonts w:ascii="Times New Roman" w:eastAsia="Times New Roman" w:hAnsi="Times New Roman" w:cs="Times New Roman"/>
-          <w:sz w:val="24"/>
-          <w:szCs w:val="24"/>
-          <w:highlight w:val="green"/>
-          <w:lang w:eastAsia="es-CO"/>
-        </w:rPr>
-        <w:t>PIN de la cuenta</w:t>
-      </w:r>
-    </w:p>
-    <w:p>
-      <w:pPr>
-        <w:numPr>
-          <w:ilvl w:val="0"/>
-          <w:numId w:val="6"/>
-        </w:numPr>
-        <w:spacing w:before="100" w:beforeAutospacing="1" w:after="100" w:afterAutospacing="1" w:line="240" w:lineRule="auto"/>
-        <w:rPr>
-          <w:rFonts w:ascii="Times New Roman" w:eastAsia="Times New Roman" w:hAnsi="Times New Roman" w:cs="Times New Roman"/>
-          <w:sz w:val="24"/>
-          <w:szCs w:val="24"/>
-          <w:highlight w:val="green"/>
-          <w:lang w:eastAsia="es-CO"/>
-        </w:rPr>
-      </w:pPr>
-      <w:r>
-        <w:rPr>
-          <w:rFonts w:ascii="Times New Roman" w:eastAsia="Times New Roman" w:hAnsi="Times New Roman" w:cs="Times New Roman"/>
-          <w:sz w:val="24"/>
-          <w:szCs w:val="24"/>
-          <w:highlight w:val="green"/>
-          <w:lang w:eastAsia="es-CO"/>
-        </w:rPr>
-        <w:t>Confirmar PIN de la cuenta</w:t>
-      </w:r>
-    </w:p>
-    <w:p>
-      <w:pPr>
-        <w:spacing w:before="100" w:beforeAutospacing="1" w:after="100" w:afterAutospacing="1" w:line="240" w:lineRule="auto"/>
-        <w:rPr>
-          <w:rFonts w:ascii="Times New Roman" w:eastAsia="Times New Roman" w:hAnsi="Times New Roman" w:cs="Times New Roman"/>
-          <w:sz w:val="24"/>
-          <w:szCs w:val="24"/>
-          <w:lang w:eastAsia="es-CO"/>
-        </w:rPr>
-      </w:pPr>
-      <w:r>
-        <w:rPr>
-          <w:rFonts w:ascii="Times New Roman" w:eastAsia="Times New Roman" w:hAnsi="Times New Roman" w:cs="Times New Roman"/>
-          <w:sz w:val="24"/>
-          <w:szCs w:val="24"/>
-          <w:highlight w:val="green"/>
-          <w:lang w:eastAsia="es-CO"/>
-        </w:rPr>
-        <w:t>Para este caso todos los campos deben recibir solo números.</w:t>
-      </w:r>
-    </w:p>
-    <w:p>
-      <w:pPr>
-        <w:spacing w:before="100" w:beforeAutospacing="1" w:after="100" w:afterAutospacing="1" w:line="240" w:lineRule="auto"/>
-        <w:rPr>
-          <w:rFonts w:ascii="Times New Roman" w:eastAsia="Times New Roman" w:hAnsi="Times New Roman" w:cs="Times New Roman"/>
-          <w:sz w:val="24"/>
-          <w:szCs w:val="24"/>
-          <w:lang w:eastAsia="es-CO"/>
-        </w:rPr>
-      </w:pPr>
-      <w:r>
-        <w:rPr>
-          <w:rFonts w:ascii="Times New Roman" w:eastAsia="Times New Roman" w:hAnsi="Times New Roman" w:cs="Times New Roman"/>
-          <w:sz w:val="24"/>
-          <w:szCs w:val="24"/>
-          <w:highlight w:val="green"/>
-          <w:lang w:eastAsia="es-CO"/>
-        </w:rPr>
-        <w:t>El número de cedula y PIN corresponderán al cliente de WPOSS Bank. Se deberá realizar una validación de los datos.</w:t>
-      </w:r>
-    </w:p>
-    <w:p>
-      <w:pPr>
-        <w:spacing w:before="100" w:beforeAutospacing="1" w:after="100" w:afterAutospacing="1" w:line="240" w:lineRule="auto"/>
-        <w:rPr>
-          <w:rFonts w:ascii="Times New Roman" w:eastAsia="Times New Roman" w:hAnsi="Times New Roman" w:cs="Times New Roman"/>
-          <w:sz w:val="24"/>
-          <w:szCs w:val="24"/>
-          <w:lang w:eastAsia="es-CO"/>
-        </w:rPr>
-      </w:pPr>
-      <w:r>
-        <w:rPr>
-          <w:rFonts w:ascii="Times New Roman" w:eastAsia="Times New Roman" w:hAnsi="Times New Roman" w:cs="Times New Roman"/>
-          <w:sz w:val="24"/>
-          <w:szCs w:val="24"/>
-          <w:highlight w:val="green"/>
-          <w:lang w:eastAsia="es-CO"/>
-        </w:rPr>
-        <w:t>Los campos PIN y Confirmar PIN deben ser de tipo contraseña, con la intención de que no se muestre el número que se ha digitado en ellos.</w:t>
-      </w:r>
-    </w:p>
-    <w:p>
-      <w:pPr>
-        <w:spacing w:before="100" w:beforeAutospacing="1" w:after="100" w:afterAutospacing="1" w:line="240" w:lineRule="auto"/>
-        <w:rPr>
-          <w:rFonts w:ascii="Times New Roman" w:eastAsia="Times New Roman" w:hAnsi="Times New Roman" w:cs="Times New Roman"/>
-          <w:sz w:val="24"/>
-          <w:szCs w:val="24"/>
-          <w:lang w:eastAsia="es-CO"/>
-        </w:rPr>
-      </w:pPr>
-      <w:r>
-        <w:rPr>
-          <w:rFonts w:ascii="Times New Roman" w:eastAsia="Times New Roman" w:hAnsi="Times New Roman" w:cs="Times New Roman"/>
-          <w:sz w:val="24"/>
-          <w:szCs w:val="24"/>
-          <w:highlight w:val="green"/>
-          <w:lang w:eastAsia="es-CO"/>
-        </w:rPr>
-        <w:t>Esta transacción tiene un cobro de comisión de 1.000 pesos el cual se descontarán del cliente de WPOSS BANK. Esta comisión se deberá sumar al saldo del corresponsal</w:t>
-      </w:r>
-    </w:p>
-    <w:p>
-      <w:pPr>
-        <w:spacing w:before="100" w:beforeAutospacing="1" w:after="100" w:afterAutospacing="1" w:line="240" w:lineRule="auto"/>
-        <w:rPr>
-          <w:rFonts w:ascii="Times New Roman" w:eastAsia="Times New Roman" w:hAnsi="Times New Roman" w:cs="Times New Roman"/>
-          <w:sz w:val="24"/>
-          <w:szCs w:val="24"/>
-          <w:lang w:eastAsia="es-CO"/>
-        </w:rPr>
-      </w:pPr>
-      <w:r>
-        <w:rPr>
-          <w:rFonts w:ascii="Times New Roman" w:eastAsia="Times New Roman" w:hAnsi="Times New Roman" w:cs="Times New Roman"/>
-          <w:b/>
-          <w:bCs/>
-          <w:sz w:val="24"/>
-          <w:szCs w:val="24"/>
-          <w:highlight w:val="green"/>
-          <w:lang w:eastAsia="es-CO"/>
-        </w:rPr>
-        <w:t>CREAR CUENTA DE WPOSS BANK</w:t>
-      </w:r>
-    </w:p>
-    <w:p>
-      <w:pPr>
-        <w:spacing w:before="100" w:beforeAutospacing="1" w:after="100" w:afterAutospacing="1" w:line="240" w:lineRule="auto"/>
-        <w:rPr>
-          <w:rFonts w:ascii="Times New Roman" w:eastAsia="Times New Roman" w:hAnsi="Times New Roman" w:cs="Times New Roman"/>
-          <w:sz w:val="24"/>
-          <w:szCs w:val="24"/>
-          <w:lang w:eastAsia="es-CO"/>
-        </w:rPr>
-      </w:pPr>
-      <w:r>
-        <w:rPr>
-          <w:rFonts w:ascii="Times New Roman" w:eastAsia="Times New Roman" w:hAnsi="Times New Roman" w:cs="Times New Roman"/>
-          <w:sz w:val="24"/>
-          <w:szCs w:val="24"/>
-          <w:lang w:eastAsia="es-CO"/>
-        </w:rPr>
-        <w:t>Se deberá crear un formulario para solicitar los siguientes datos:</w:t>
-      </w:r>
-    </w:p>
-    <w:p>
-      <w:pPr>
-        <w:numPr>
-          <w:ilvl w:val="0"/>
-          <w:numId w:val="7"/>
-        </w:numPr>
-        <w:spacing w:before="100" w:beforeAutospacing="1" w:after="100" w:afterAutospacing="1" w:line="240" w:lineRule="auto"/>
-        <w:rPr>
-          <w:rFonts w:ascii="Times New Roman" w:eastAsia="Times New Roman" w:hAnsi="Times New Roman" w:cs="Times New Roman"/>
-          <w:sz w:val="24"/>
-          <w:szCs w:val="24"/>
-          <w:highlight w:val="green"/>
-          <w:lang w:eastAsia="es-CO"/>
-        </w:rPr>
-      </w:pPr>
-      <w:r>
-        <w:rPr>
-          <w:rFonts w:ascii="Times New Roman" w:eastAsia="Times New Roman" w:hAnsi="Times New Roman" w:cs="Times New Roman"/>
-          <w:sz w:val="24"/>
-          <w:szCs w:val="24"/>
-          <w:highlight w:val="green"/>
-          <w:lang w:eastAsia="es-CO"/>
-        </w:rPr>
-        <w:lastRenderedPageBreak/>
-        <w:t>Nombre del cliente</w:t>
-      </w:r>
-    </w:p>
-    <w:p>
-      <w:pPr>
-        <w:numPr>
-          <w:ilvl w:val="0"/>
-          <w:numId w:val="7"/>
-        </w:numPr>
-        <w:spacing w:before="100" w:beforeAutospacing="1" w:after="100" w:afterAutospacing="1" w:line="240" w:lineRule="auto"/>
-        <w:rPr>
-          <w:rFonts w:ascii="Times New Roman" w:eastAsia="Times New Roman" w:hAnsi="Times New Roman" w:cs="Times New Roman"/>
-          <w:sz w:val="24"/>
-          <w:szCs w:val="24"/>
-          <w:highlight w:val="green"/>
-          <w:lang w:eastAsia="es-CO"/>
-        </w:rPr>
-      </w:pPr>
-      <w:r>
-        <w:rPr>
-          <w:rFonts w:ascii="Times New Roman" w:eastAsia="Times New Roman" w:hAnsi="Times New Roman" w:cs="Times New Roman"/>
-          <w:sz w:val="24"/>
-          <w:szCs w:val="24"/>
-          <w:highlight w:val="green"/>
-          <w:lang w:eastAsia="es-CO"/>
-        </w:rPr>
-        <w:t>Numero de cedula</w:t>
-      </w:r>
-    </w:p>
-    <w:p>
-      <w:pPr>
-        <w:numPr>
-          <w:ilvl w:val="0"/>
-          <w:numId w:val="7"/>
-        </w:numPr>
-        <w:spacing w:before="100" w:beforeAutospacing="1" w:after="100" w:afterAutospacing="1" w:line="240" w:lineRule="auto"/>
-        <w:rPr>
-          <w:rFonts w:ascii="Times New Roman" w:eastAsia="Times New Roman" w:hAnsi="Times New Roman" w:cs="Times New Roman"/>
-          <w:sz w:val="24"/>
-          <w:szCs w:val="24"/>
-          <w:highlight w:val="green"/>
-          <w:lang w:eastAsia="es-CO"/>
-        </w:rPr>
-      </w:pPr>
-      <w:r>
-        <w:rPr>
-          <w:rFonts w:ascii="Times New Roman" w:eastAsia="Times New Roman" w:hAnsi="Times New Roman" w:cs="Times New Roman"/>
-          <w:sz w:val="24"/>
-          <w:szCs w:val="24"/>
-          <w:highlight w:val="green"/>
-          <w:lang w:eastAsia="es-CO"/>
-        </w:rPr>
-        <w:t>PIN de la cuenta</w:t>
-      </w:r>
-    </w:p>
-    <w:p>
-      <w:pPr>
-        <w:numPr>
-          <w:ilvl w:val="0"/>
-          <w:numId w:val="7"/>
-        </w:numPr>
-        <w:spacing w:before="100" w:beforeAutospacing="1" w:after="100" w:afterAutospacing="1" w:line="240" w:lineRule="auto"/>
-        <w:rPr>
-          <w:rFonts w:ascii="Times New Roman" w:eastAsia="Times New Roman" w:hAnsi="Times New Roman" w:cs="Times New Roman"/>
-          <w:sz w:val="24"/>
-          <w:szCs w:val="24"/>
-          <w:highlight w:val="green"/>
-          <w:lang w:eastAsia="es-CO"/>
-        </w:rPr>
-      </w:pPr>
-      <w:r>
-        <w:rPr>
-          <w:rFonts w:ascii="Times New Roman" w:eastAsia="Times New Roman" w:hAnsi="Times New Roman" w:cs="Times New Roman"/>
-          <w:sz w:val="24"/>
-          <w:szCs w:val="24"/>
-          <w:highlight w:val="green"/>
-          <w:lang w:eastAsia="es-CO"/>
-        </w:rPr>
-        <w:t>Confirmar PIN de la cuenta</w:t>
-      </w:r>
-    </w:p>
-    <w:p>
-      <w:pPr>
-        <w:numPr>
-          <w:ilvl w:val="0"/>
-          <w:numId w:val="7"/>
-        </w:numPr>
-        <w:spacing w:before="100" w:beforeAutospacing="1" w:after="100" w:afterAutospacing="1" w:line="240" w:lineRule="auto"/>
-        <w:rPr>
-          <w:rFonts w:ascii="Times New Roman" w:eastAsia="Times New Roman" w:hAnsi="Times New Roman" w:cs="Times New Roman"/>
-          <w:sz w:val="24"/>
-          <w:szCs w:val="24"/>
-          <w:highlight w:val="green"/>
-          <w:lang w:eastAsia="es-CO"/>
-        </w:rPr>
-      </w:pPr>
-      <w:r>
-        <w:rPr>
-          <w:rFonts w:ascii="Times New Roman" w:eastAsia="Times New Roman" w:hAnsi="Times New Roman" w:cs="Times New Roman"/>
-          <w:sz w:val="24"/>
-          <w:szCs w:val="24"/>
-          <w:highlight w:val="green"/>
-          <w:lang w:eastAsia="es-CO"/>
-        </w:rPr>
-        <w:t>Saldo inicial</w:t>
-      </w:r>
-    </w:p>
-    <w:p>
-      <w:pPr>
-        <w:spacing w:before="100" w:beforeAutospacing="1" w:after="100" w:afterAutospacing="1" w:line="240" w:lineRule="auto"/>
-        <w:rPr>
-          <w:rFonts w:ascii="Times New Roman" w:eastAsia="Times New Roman" w:hAnsi="Times New Roman" w:cs="Times New Roman"/>
-          <w:sz w:val="24"/>
-          <w:szCs w:val="24"/>
-          <w:lang w:eastAsia="es-CO"/>
-        </w:rPr>
-      </w:pPr>
-      <w:r>
-        <w:rPr>
-          <w:rFonts w:ascii="Times New Roman" w:eastAsia="Times New Roman" w:hAnsi="Times New Roman" w:cs="Times New Roman"/>
-          <w:sz w:val="24"/>
-          <w:szCs w:val="24"/>
-          <w:highlight w:val="green"/>
-          <w:lang w:eastAsia="es-CO"/>
-        </w:rPr>
-        <w:t>El nombre del cliente debe estar solo en mayúsculas.</w:t>
-      </w:r>
-    </w:p>
-    <w:p>
-      <w:pPr>
-        <w:spacing w:before="100" w:beforeAutospacing="1" w:after="100" w:afterAutospacing="1" w:line="240" w:lineRule="auto"/>
-        <w:rPr>
-          <w:rFonts w:ascii="Times New Roman" w:eastAsia="Times New Roman" w:hAnsi="Times New Roman" w:cs="Times New Roman"/>
-          <w:sz w:val="24"/>
-          <w:szCs w:val="24"/>
-          <w:lang w:eastAsia="es-CO"/>
-        </w:rPr>
-      </w:pPr>
-      <w:r>
-        <w:rPr>
-          <w:rFonts w:ascii="Times New Roman" w:eastAsia="Times New Roman" w:hAnsi="Times New Roman" w:cs="Times New Roman"/>
-          <w:sz w:val="24"/>
-          <w:szCs w:val="24"/>
-          <w:highlight w:val="green"/>
-          <w:lang w:eastAsia="es-CO"/>
-        </w:rPr>
-        <w:t>El número de cedula y los de pin son campos de tipo numérico.</w:t>
-      </w:r>
-    </w:p>
-    <w:p>
-      <w:pPr>
-        <w:spacing w:before="100" w:beforeAutospacing="1" w:after="100" w:afterAutospacing="1" w:line="240" w:lineRule="auto"/>
-        <w:rPr>
-          <w:rFonts w:ascii="Times New Roman" w:eastAsia="Times New Roman" w:hAnsi="Times New Roman" w:cs="Times New Roman"/>
-          <w:sz w:val="24"/>
-          <w:szCs w:val="24"/>
-          <w:lang w:eastAsia="es-CO"/>
-        </w:rPr>
-      </w:pPr>
-      <w:r>
-        <w:rPr>
-          <w:rFonts w:ascii="Times New Roman" w:eastAsia="Times New Roman" w:hAnsi="Times New Roman" w:cs="Times New Roman"/>
-          <w:sz w:val="24"/>
-          <w:szCs w:val="24"/>
-          <w:highlight w:val="green"/>
-          <w:lang w:eastAsia="es-CO"/>
-        </w:rPr>
-        <w:t>Cada que el corresponsal haga una apertura de cuenta se le deberá sumar a la cuenta del corresponsal un valor de 10.000 pesos.</w:t>
-      </w:r>
-    </w:p>
-    <w:p>
-      <w:pPr>
         <w:spacing w:before="100" w:beforeAutospacing="1" w:after="100" w:afterAutospacing="1" w:line="240" w:lineRule="auto"/>
         <w:rPr>
           <w:rFonts w:ascii="Times New Roman" w:eastAsia="Times New Roman" w:hAnsi="Times New Roman" w:cs="Times New Roman"/>
@@ -2253,355 +197,6 @@
           <w:bCs/>
           <w:sz w:val="24"/>
           <w:szCs w:val="24"/>
-          <w:highlight w:val="green"/>
-          <w:lang w:eastAsia="es-CO"/>
-        </w:rPr>
-        <w:t>VISUALIZAR SALDO DEL CORRESPONSAL</w:t>
-      </w:r>
-    </w:p>
-    <w:p>
-      <w:pPr>
-        <w:spacing w:before="100" w:beforeAutospacing="1" w:after="100" w:afterAutospacing="1" w:line="240" w:lineRule="auto"/>
-        <w:rPr>
-          <w:rFonts w:ascii="Times New Roman" w:eastAsia="Times New Roman" w:hAnsi="Times New Roman" w:cs="Times New Roman"/>
-          <w:sz w:val="24"/>
-          <w:szCs w:val="24"/>
-          <w:lang w:eastAsia="es-CO"/>
-        </w:rPr>
-      </w:pPr>
-      <w:r>
-        <w:rPr>
-          <w:rFonts w:ascii="Times New Roman" w:eastAsia="Times New Roman" w:hAnsi="Times New Roman" w:cs="Times New Roman"/>
-          <w:sz w:val="24"/>
-          <w:szCs w:val="24"/>
-          <w:highlight w:val="green"/>
-          <w:lang w:eastAsia="es-CO"/>
-        </w:rPr>
-        <w:t xml:space="preserve">Se deberá mostrar el saldo que tiene el corresponsal, puede hacerlo en una nueva actividad o bien puede visualizarse en el </w:t>
-      </w:r>
-      <w:proofErr w:type="spellStart"/>
-      <w:r>
-        <w:rPr>
-          <w:rFonts w:ascii="Times New Roman" w:eastAsia="Times New Roman" w:hAnsi="Times New Roman" w:cs="Times New Roman"/>
-          <w:sz w:val="24"/>
-          <w:szCs w:val="24"/>
-          <w:highlight w:val="green"/>
-          <w:lang w:eastAsia="es-CO"/>
-        </w:rPr>
-        <w:t>toolbar</w:t>
-      </w:r>
-      <w:proofErr w:type="spellEnd"/>
-      <w:r>
-        <w:rPr>
-          <w:rFonts w:ascii="Times New Roman" w:eastAsia="Times New Roman" w:hAnsi="Times New Roman" w:cs="Times New Roman"/>
-          <w:sz w:val="24"/>
-          <w:szCs w:val="24"/>
-          <w:highlight w:val="green"/>
-          <w:lang w:eastAsia="es-CO"/>
-        </w:rPr>
-        <w:t xml:space="preserve"> cuando este en el </w:t>
-      </w:r>
-      <w:proofErr w:type="spellStart"/>
-      <w:r>
-        <w:rPr>
-          <w:rFonts w:ascii="Times New Roman" w:eastAsia="Times New Roman" w:hAnsi="Times New Roman" w:cs="Times New Roman"/>
-          <w:sz w:val="24"/>
-          <w:szCs w:val="24"/>
-          <w:highlight w:val="green"/>
-          <w:lang w:eastAsia="es-CO"/>
-        </w:rPr>
-        <w:t>menu</w:t>
-      </w:r>
-      <w:proofErr w:type="spellEnd"/>
-    </w:p>
-    <w:p>
-      <w:pPr>
-        <w:spacing w:before="100" w:beforeAutospacing="1" w:after="100" w:afterAutospacing="1" w:line="240" w:lineRule="auto"/>
-        <w:rPr>
-          <w:rFonts w:ascii="Times New Roman" w:eastAsia="Times New Roman" w:hAnsi="Times New Roman" w:cs="Times New Roman"/>
-          <w:sz w:val="24"/>
-          <w:szCs w:val="24"/>
-          <w:lang w:eastAsia="es-CO"/>
-        </w:rPr>
-      </w:pPr>
-      <w:r>
-        <w:rPr>
-          <w:rFonts w:ascii="Times New Roman" w:eastAsia="Times New Roman" w:hAnsi="Times New Roman" w:cs="Times New Roman"/>
-          <w:b/>
-          <w:bCs/>
-          <w:sz w:val="24"/>
-          <w:szCs w:val="24"/>
-          <w:lang w:eastAsia="es-CO"/>
-        </w:rPr>
-        <w:t>CAMBIAR CONTRASEÑA DEL CORRESPONSAL</w:t>
-      </w:r>
-    </w:p>
-    <w:p>
-      <w:pPr>
-        <w:spacing w:before="100" w:beforeAutospacing="1" w:after="100" w:afterAutospacing="1" w:line="240" w:lineRule="auto"/>
-        <w:rPr>
-          <w:rFonts w:ascii="Times New Roman" w:eastAsia="Times New Roman" w:hAnsi="Times New Roman" w:cs="Times New Roman"/>
-          <w:sz w:val="24"/>
-          <w:szCs w:val="24"/>
-          <w:lang w:eastAsia="es-CO"/>
-        </w:rPr>
-      </w:pPr>
-      <w:r>
-        <w:rPr>
-          <w:rFonts w:ascii="Times New Roman" w:eastAsia="Times New Roman" w:hAnsi="Times New Roman" w:cs="Times New Roman"/>
-          <w:sz w:val="24"/>
-          <w:szCs w:val="24"/>
-          <w:lang w:eastAsia="es-CO"/>
-        </w:rPr>
-        <w:t>Se deberá crear un formulario para solicitar los siguientes datos:</w:t>
-      </w:r>
-    </w:p>
-    <w:p>
-      <w:pPr>
-        <w:numPr>
-          <w:ilvl w:val="0"/>
-          <w:numId w:val="9"/>
-        </w:numPr>
-        <w:spacing w:before="100" w:beforeAutospacing="1" w:after="100" w:afterAutospacing="1" w:line="240" w:lineRule="auto"/>
-        <w:rPr>
-          <w:rFonts w:ascii="Times New Roman" w:eastAsia="Times New Roman" w:hAnsi="Times New Roman" w:cs="Times New Roman"/>
-          <w:sz w:val="24"/>
-          <w:szCs w:val="24"/>
-          <w:lang w:eastAsia="es-CO"/>
-        </w:rPr>
-      </w:pPr>
-      <w:r>
-        <w:rPr>
-          <w:rFonts w:ascii="Times New Roman" w:eastAsia="Times New Roman" w:hAnsi="Times New Roman" w:cs="Times New Roman"/>
-          <w:sz w:val="24"/>
-          <w:szCs w:val="24"/>
-          <w:lang w:eastAsia="es-CO"/>
-        </w:rPr>
-        <w:t>Correo electrónico</w:t>
-      </w:r>
-    </w:p>
-    <w:p>
-      <w:pPr>
-        <w:numPr>
-          <w:ilvl w:val="0"/>
-          <w:numId w:val="9"/>
-        </w:numPr>
-        <w:spacing w:before="100" w:beforeAutospacing="1" w:after="100" w:afterAutospacing="1" w:line="240" w:lineRule="auto"/>
-        <w:rPr>
-          <w:rFonts w:ascii="Times New Roman" w:eastAsia="Times New Roman" w:hAnsi="Times New Roman" w:cs="Times New Roman"/>
-          <w:sz w:val="24"/>
-          <w:szCs w:val="24"/>
-          <w:lang w:eastAsia="es-CO"/>
-        </w:rPr>
-      </w:pPr>
-      <w:r>
-        <w:rPr>
-          <w:rFonts w:ascii="Times New Roman" w:eastAsia="Times New Roman" w:hAnsi="Times New Roman" w:cs="Times New Roman"/>
-          <w:sz w:val="24"/>
-          <w:szCs w:val="24"/>
-          <w:lang w:eastAsia="es-CO"/>
-        </w:rPr>
-        <w:t>Nueva contraseña</w:t>
-      </w:r>
-    </w:p>
-    <w:p>
-      <w:pPr>
-        <w:numPr>
-          <w:ilvl w:val="0"/>
-          <w:numId w:val="9"/>
-        </w:numPr>
-        <w:spacing w:before="100" w:beforeAutospacing="1" w:after="100" w:afterAutospacing="1" w:line="240" w:lineRule="auto"/>
-        <w:rPr>
-          <w:rFonts w:ascii="Times New Roman" w:eastAsia="Times New Roman" w:hAnsi="Times New Roman" w:cs="Times New Roman"/>
-          <w:sz w:val="24"/>
-          <w:szCs w:val="24"/>
-          <w:lang w:eastAsia="es-CO"/>
-        </w:rPr>
-      </w:pPr>
-      <w:r>
-        <w:rPr>
-          <w:rFonts w:ascii="Times New Roman" w:eastAsia="Times New Roman" w:hAnsi="Times New Roman" w:cs="Times New Roman"/>
-          <w:sz w:val="24"/>
-          <w:szCs w:val="24"/>
-          <w:lang w:eastAsia="es-CO"/>
-        </w:rPr>
-        <w:t>Confirmar nueva contraseña</w:t>
-      </w:r>
-    </w:p>
-    <w:p>
-      <w:pPr>
-        <w:spacing w:before="100" w:beforeAutospacing="1" w:after="100" w:afterAutospacing="1" w:line="240" w:lineRule="auto"/>
-        <w:rPr>
-          <w:rFonts w:ascii="Times New Roman" w:eastAsia="Times New Roman" w:hAnsi="Times New Roman" w:cs="Times New Roman"/>
-          <w:sz w:val="24"/>
-          <w:szCs w:val="24"/>
-          <w:lang w:eastAsia="es-CO"/>
-        </w:rPr>
-      </w:pPr>
-      <w:r>
-        <w:rPr>
-          <w:rFonts w:ascii="Times New Roman" w:eastAsia="Times New Roman" w:hAnsi="Times New Roman" w:cs="Times New Roman"/>
-          <w:sz w:val="24"/>
-          <w:szCs w:val="24"/>
-          <w:lang w:eastAsia="es-CO"/>
-        </w:rPr>
-        <w:t>Si el corresponsal desea llenar estos campos podrá cambiar la contraseña de inicio de sesión.</w:t>
-      </w:r>
-    </w:p>
-    <w:p>
-      <w:pPr>
-        <w:spacing w:before="100" w:beforeAutospacing="1" w:after="100" w:afterAutospacing="1" w:line="240" w:lineRule="auto"/>
-        <w:rPr>
-          <w:rFonts w:ascii="Times New Roman" w:eastAsia="Times New Roman" w:hAnsi="Times New Roman" w:cs="Times New Roman"/>
-          <w:sz w:val="24"/>
-          <w:szCs w:val="24"/>
-          <w:lang w:eastAsia="es-CO"/>
-        </w:rPr>
-      </w:pPr>
-      <w:proofErr w:type="spellStart"/>
-      <w:r>
-        <w:rPr>
-          <w:rFonts w:ascii="Times New Roman" w:eastAsia="Times New Roman" w:hAnsi="Times New Roman" w:cs="Times New Roman"/>
-          <w:b/>
-          <w:bCs/>
-          <w:sz w:val="24"/>
-          <w:szCs w:val="24"/>
-          <w:lang w:eastAsia="es-CO"/>
-        </w:rPr>
-        <w:t>Login</w:t>
-      </w:r>
-      <w:proofErr w:type="spellEnd"/>
-      <w:r>
-        <w:rPr>
-          <w:rFonts w:ascii="Times New Roman" w:eastAsia="Times New Roman" w:hAnsi="Times New Roman" w:cs="Times New Roman"/>
-          <w:b/>
-          <w:bCs/>
-          <w:sz w:val="24"/>
-          <w:szCs w:val="24"/>
-          <w:lang w:eastAsia="es-CO"/>
-        </w:rPr>
-        <w:t>:</w:t>
-      </w:r>
-    </w:p>
-    <w:p>
-      <w:pPr>
-        <w:spacing w:before="100" w:beforeAutospacing="1" w:after="100" w:afterAutospacing="1" w:line="240" w:lineRule="auto"/>
-        <w:rPr>
-          <w:rFonts w:ascii="Times New Roman" w:eastAsia="Times New Roman" w:hAnsi="Times New Roman" w:cs="Times New Roman"/>
-          <w:sz w:val="24"/>
-          <w:szCs w:val="24"/>
-          <w:lang w:eastAsia="es-CO"/>
-        </w:rPr>
-      </w:pPr>
-      <w:r>
-        <w:rPr>
-          <w:rFonts w:ascii="Times New Roman" w:eastAsia="Times New Roman" w:hAnsi="Times New Roman" w:cs="Times New Roman"/>
-          <w:sz w:val="24"/>
-          <w:szCs w:val="24"/>
-          <w:lang w:eastAsia="es-CO"/>
-        </w:rPr>
-        <w:t>Se deberá crear un formulario para solicitar los siguientes datos:</w:t>
-      </w:r>
-    </w:p>
-    <w:p>
-      <w:pPr>
-        <w:numPr>
-          <w:ilvl w:val="0"/>
-          <w:numId w:val="10"/>
-        </w:numPr>
-        <w:spacing w:before="100" w:beforeAutospacing="1" w:after="100" w:afterAutospacing="1" w:line="240" w:lineRule="auto"/>
-        <w:rPr>
-          <w:rFonts w:ascii="Times New Roman" w:eastAsia="Times New Roman" w:hAnsi="Times New Roman" w:cs="Times New Roman"/>
-          <w:sz w:val="24"/>
-          <w:szCs w:val="24"/>
-          <w:lang w:eastAsia="es-CO"/>
-        </w:rPr>
-      </w:pPr>
-      <w:r>
-        <w:rPr>
-          <w:rFonts w:ascii="Times New Roman" w:eastAsia="Times New Roman" w:hAnsi="Times New Roman" w:cs="Times New Roman"/>
-          <w:sz w:val="24"/>
-          <w:szCs w:val="24"/>
-          <w:lang w:eastAsia="es-CO"/>
-        </w:rPr>
-        <w:lastRenderedPageBreak/>
-        <w:t xml:space="preserve">Correo electrónico del corresponsal que será su primer nombre </w:t>
-      </w:r>
-      <w:proofErr w:type="spellStart"/>
-      <w:r>
-        <w:rPr>
-          <w:rFonts w:ascii="Times New Roman" w:eastAsia="Times New Roman" w:hAnsi="Times New Roman" w:cs="Times New Roman"/>
-          <w:sz w:val="24"/>
-          <w:szCs w:val="24"/>
-          <w:lang w:eastAsia="es-CO"/>
-        </w:rPr>
-        <w:t>mas</w:t>
-      </w:r>
-      <w:proofErr w:type="spellEnd"/>
-      <w:r>
-        <w:rPr>
-          <w:rFonts w:ascii="Times New Roman" w:eastAsia="Times New Roman" w:hAnsi="Times New Roman" w:cs="Times New Roman"/>
-          <w:sz w:val="24"/>
-          <w:szCs w:val="24"/>
-          <w:lang w:eastAsia="es-CO"/>
-        </w:rPr>
-        <w:t xml:space="preserve"> @wposs.com. Ejemplo </w:t>
-      </w:r>
-      <w:hyperlink r:id="rId5" w:history="1">
-        <w:r>
-          <w:rPr>
-            <w:rFonts w:ascii="Times New Roman" w:eastAsia="Times New Roman" w:hAnsi="Times New Roman" w:cs="Times New Roman"/>
-            <w:color w:val="0000FF"/>
-            <w:sz w:val="24"/>
-            <w:szCs w:val="24"/>
-            <w:u w:val="single"/>
-            <w:lang w:eastAsia="es-CO"/>
-          </w:rPr>
-          <w:t>carlos@wposs.com</w:t>
-        </w:r>
-      </w:hyperlink>
-    </w:p>
-    <w:p>
-      <w:pPr>
-        <w:numPr>
-          <w:ilvl w:val="0"/>
-          <w:numId w:val="10"/>
-        </w:numPr>
-        <w:spacing w:before="100" w:beforeAutospacing="1" w:after="100" w:afterAutospacing="1" w:line="240" w:lineRule="auto"/>
-        <w:rPr>
-          <w:rFonts w:ascii="Times New Roman" w:eastAsia="Times New Roman" w:hAnsi="Times New Roman" w:cs="Times New Roman"/>
-          <w:sz w:val="24"/>
-          <w:szCs w:val="24"/>
-          <w:lang w:eastAsia="es-CO"/>
-        </w:rPr>
-      </w:pPr>
-      <w:r>
-        <w:rPr>
-          <w:rFonts w:ascii="Times New Roman" w:eastAsia="Times New Roman" w:hAnsi="Times New Roman" w:cs="Times New Roman"/>
-          <w:sz w:val="24"/>
-          <w:szCs w:val="24"/>
-          <w:lang w:eastAsia="es-CO"/>
-        </w:rPr>
-        <w:t>Contraseña del corresponsal que deberá ser 123456</w:t>
-      </w:r>
-    </w:p>
-    <w:p>
-      <w:pPr>
-        <w:spacing w:before="100" w:beforeAutospacing="1" w:after="100" w:afterAutospacing="1" w:line="240" w:lineRule="auto"/>
-        <w:rPr>
-          <w:rFonts w:ascii="Times New Roman" w:eastAsia="Times New Roman" w:hAnsi="Times New Roman" w:cs="Times New Roman"/>
-          <w:sz w:val="24"/>
-          <w:szCs w:val="24"/>
-          <w:lang w:eastAsia="es-CO"/>
-        </w:rPr>
-      </w:pPr>
-      <w:r>
-        <w:rPr>
-          <w:rFonts w:ascii="Times New Roman" w:eastAsia="Times New Roman" w:hAnsi="Times New Roman" w:cs="Times New Roman"/>
-          <w:b/>
-          <w:bCs/>
-          <w:sz w:val="24"/>
-          <w:szCs w:val="24"/>
           <w:lang w:eastAsia="es-CO"/>
         </w:rPr>
         <w:t>PUNTOS A EVALUAR:</w:t>
@@ -2877,7 +472,10 @@
       </w:pPr>
       <w:r>
         <w:rPr>
+          <w:rFonts w:ascii="Times New Roman" w:hAnsi="Times New Roman" w:cs="Times New Roman"/>
           <w:noProof/>
+          <w:sz w:val="24"/>
+          <w:szCs w:val="24"/>
         </w:rPr>
         <w:drawing>
           <wp:inline distT="0" distB="0" distL="0" distR="0" wp14:anchorId="0A178565" wp14:editId="4D8F9AEF">
@@ -2897,7 +495,7 @@
                     </pic:cNvPicPr>
                   </pic:nvPicPr>
                   <pic:blipFill>
-                    <a:blip r:embed="rId6">
+                    <a:blip r:embed="rId5">
                       <a:extLst>
                         <a:ext uri="{28A0092B-C50C-407E-A947-70E740481C1C}">
                           <a14:useLocalDpi xmlns:a14="http://schemas.microsoft.com/office/drawing/2010/main" val="0"/>
@@ -3012,7 +610,7 @@
           <w:szCs w:val="24"/>
           <w:lang w:eastAsia="es-CO"/>
         </w:rPr>
-        <w:t>).</w:t>
+        <w:t>)</w:t>
       </w:r>
     </w:p>
     <w:p>
@@ -3036,6 +634,7 @@
           <w:szCs w:val="24"/>
           <w:lang w:eastAsia="es-CO"/>
         </w:rPr>
+        <w:lastRenderedPageBreak/>
         <w:t>Objetos</w:t>
       </w:r>
     </w:p>

</xml_diff>